<commit_message>
Updates to the presentation and demo script
</commit_message>
<xml_diff>
--- a/Demo Script.docx
+++ b/Demo Script.docx
@@ -102,6 +102,168 @@
       <w:pPr>
         <w:pStyle w:val="ListParagraph"/>
         <w:numPr>
+          <w:ilvl w:val="1"/>
+          <w:numId w:val="1"/>
+        </w:numPr>
+        <w:rPr>
+          <w:sz w:val="20"/>
+          <w:szCs w:val="20"/>
+        </w:rPr>
+      </w:pPr>
+      <w:hyperlink r:id="rId7" w:history="1">
+        <w:r>
+          <w:rPr>
+            <w:rStyle w:val="Hyperlink"/>
+            <w:sz w:val="20"/>
+            <w:szCs w:val="20"/>
+          </w:rPr>
+          <w:t>http://localhost:50485/</w:t>
+        </w:r>
+      </w:hyperlink>
+    </w:p>
+    <w:p>
+      <w:pPr>
+        <w:pStyle w:val="ListParagraph"/>
+        <w:numPr>
+          <w:ilvl w:val="1"/>
+          <w:numId w:val="1"/>
+        </w:numPr>
+        <w:rPr>
+          <w:sz w:val="20"/>
+          <w:szCs w:val="20"/>
+        </w:rPr>
+      </w:pPr>
+      <w:hyperlink r:id="rId8" w:history="1">
+        <w:r>
+          <w:rPr>
+            <w:rStyle w:val="Hyperlink"/>
+            <w:sz w:val="20"/>
+            <w:szCs w:val="20"/>
+          </w:rPr>
+          <w:t>http://www.softwareishard.com/har/viewer/</w:t>
+        </w:r>
+      </w:hyperlink>
+    </w:p>
+    <w:p>
+      <w:pPr>
+        <w:pStyle w:val="ListParagraph"/>
+        <w:numPr>
+          <w:ilvl w:val="1"/>
+          <w:numId w:val="1"/>
+        </w:numPr>
+        <w:rPr>
+          <w:sz w:val="20"/>
+          <w:szCs w:val="20"/>
+        </w:rPr>
+      </w:pPr>
+      <w:hyperlink r:id="rId9" w:history="1">
+        <w:r>
+          <w:rPr>
+            <w:rStyle w:val="Hyperlink"/>
+            <w:sz w:val="20"/>
+            <w:szCs w:val="20"/>
+          </w:rPr>
+          <w:t>https://tinypng.com/</w:t>
+        </w:r>
+      </w:hyperlink>
+      <w:r>
+        <w:rPr>
+          <w:sz w:val="20"/>
+          <w:szCs w:val="20"/>
+        </w:rPr>
+        <w:t xml:space="preserve"> </w:t>
+      </w:r>
+    </w:p>
+    <w:p>
+      <w:pPr>
+        <w:pStyle w:val="ListParagraph"/>
+        <w:numPr>
+          <w:ilvl w:val="1"/>
+          <w:numId w:val="1"/>
+        </w:numPr>
+        <w:rPr>
+          <w:sz w:val="20"/>
+          <w:szCs w:val="20"/>
+        </w:rPr>
+      </w:pPr>
+      <w:r>
+        <w:rPr>
+          <w:sz w:val="20"/>
+          <w:szCs w:val="20"/>
+        </w:rPr>
+        <w:t>chrome://net-internals/#prerender</w:t>
+      </w:r>
+      <w:r>
+        <w:rPr>
+          <w:sz w:val="20"/>
+          <w:szCs w:val="20"/>
+        </w:rPr>
+        <w:t xml:space="preserve"> </w:t>
+      </w:r>
+    </w:p>
+    <w:p>
+      <w:pPr>
+        <w:pStyle w:val="ListParagraph"/>
+        <w:numPr>
+          <w:ilvl w:val="1"/>
+          <w:numId w:val="1"/>
+        </w:numPr>
+        <w:rPr>
+          <w:sz w:val="20"/>
+          <w:szCs w:val="20"/>
+        </w:rPr>
+      </w:pPr>
+      <w:hyperlink r:id="rId10" w:history="1">
+        <w:r>
+          <w:rPr>
+            <w:rStyle w:val="Hyperlink"/>
+            <w:sz w:val="20"/>
+            <w:szCs w:val="20"/>
+          </w:rPr>
+          <w:t>http://octane-benchmark.googlecode.com/svn/latest/index.html</w:t>
+        </w:r>
+      </w:hyperlink>
+      <w:r>
+        <w:rPr>
+          <w:sz w:val="20"/>
+          <w:szCs w:val="20"/>
+        </w:rPr>
+        <w:t xml:space="preserve"> </w:t>
+      </w:r>
+    </w:p>
+    <w:p>
+      <w:pPr>
+        <w:pStyle w:val="ListParagraph"/>
+        <w:numPr>
+          <w:ilvl w:val="1"/>
+          <w:numId w:val="1"/>
+        </w:numPr>
+        <w:rPr>
+          <w:sz w:val="20"/>
+          <w:szCs w:val="20"/>
+        </w:rPr>
+      </w:pPr>
+      <w:r>
+        <w:rPr>
+          <w:sz w:val="20"/>
+          <w:szCs w:val="20"/>
+        </w:rPr>
+        <w:t>chrome://tracing</w:t>
+      </w:r>
+      <w:r>
+        <w:rPr>
+          <w:sz w:val="20"/>
+          <w:szCs w:val="20"/>
+        </w:rPr>
+        <w:t xml:space="preserve"> </w:t>
+      </w:r>
+      <w:bookmarkStart w:id="0" w:name="_GoBack"/>
+      <w:bookmarkEnd w:id="0"/>
+    </w:p>
+    <w:p>
+      <w:pPr>
+        <w:pStyle w:val="ListParagraph"/>
+        <w:numPr>
           <w:ilvl w:val="0"/>
           <w:numId w:val="1"/>
         </w:numPr>
@@ -127,7 +289,15 @@
           <w:sz w:val="20"/>
           <w:szCs w:val="20"/>
         </w:rPr>
-        <w:t>Branch from codebase</w:t>
+        <w:t>Open ANT</w:t>
+      </w:r>
+      <w:r>
+        <w:rPr>
+          <w:b/>
+          <w:sz w:val="20"/>
+          <w:szCs w:val="20"/>
+        </w:rPr>
+        <w:t>S</w:t>
       </w:r>
     </w:p>
     <w:p>
@@ -158,7 +328,7 @@
                     <pic:cNvPicPr/>
                   </pic:nvPicPr>
                   <pic:blipFill>
-                    <a:blip r:embed="rId7">
+                    <a:blip r:embed="rId11">
                       <a:extLst>
                         <a:ext uri="{28A0092B-C50C-407E-A947-70E740481C1C}">
                           <a14:useLocalDpi xmlns:a14="http://schemas.microsoft.com/office/drawing/2010/main" val="0"/>
@@ -204,7 +374,7 @@
           <w:sz w:val="20"/>
           <w:szCs w:val="20"/>
         </w:rPr>
-        <w:t>Capture w/ Network tab</w:t>
+        <w:t>Intro Mascots App</w:t>
       </w:r>
     </w:p>
     <w:p>
@@ -224,149 +394,20 @@
           <w:sz w:val="20"/>
           <w:szCs w:val="20"/>
         </w:rPr>
-        <w:t>Filters</w:t>
-      </w:r>
-    </w:p>
-    <w:p>
-      <w:pPr>
-        <w:pStyle w:val="ListParagraph"/>
-        <w:numPr>
-          <w:ilvl w:val="1"/>
-          <w:numId w:val="2"/>
-        </w:numPr>
-        <w:rPr>
-          <w:sz w:val="20"/>
-          <w:szCs w:val="20"/>
-        </w:rPr>
-      </w:pPr>
-      <w:r>
-        <w:rPr>
-          <w:sz w:val="20"/>
-          <w:szCs w:val="20"/>
-        </w:rPr>
-        <w:t xml:space="preserve">Totals – load is red line, </w:t>
-      </w:r>
-      <w:proofErr w:type="spellStart"/>
-      <w:r>
-        <w:rPr>
-          <w:sz w:val="20"/>
-          <w:szCs w:val="20"/>
-        </w:rPr>
-        <w:t>DOMContentLoaded</w:t>
-      </w:r>
-      <w:proofErr w:type="spellEnd"/>
-      <w:r>
-        <w:rPr>
-          <w:sz w:val="20"/>
-          <w:szCs w:val="20"/>
-        </w:rPr>
-        <w:t xml:space="preserve"> is blue line</w:t>
-      </w:r>
-    </w:p>
-    <w:p>
-      <w:pPr>
-        <w:pStyle w:val="ListParagraph"/>
-        <w:numPr>
-          <w:ilvl w:val="1"/>
-          <w:numId w:val="2"/>
-        </w:numPr>
-        <w:rPr>
-          <w:sz w:val="20"/>
-          <w:szCs w:val="20"/>
-        </w:rPr>
-      </w:pPr>
-      <w:r>
-        <w:rPr>
-          <w:sz w:val="20"/>
-          <w:szCs w:val="20"/>
-        </w:rPr>
-        <w:t>Size &amp; Content – size is what was transferred on the wire, content is size of actual useable asset</w:t>
-      </w:r>
-    </w:p>
-    <w:p>
-      <w:pPr>
-        <w:pStyle w:val="ListParagraph"/>
-        <w:numPr>
-          <w:ilvl w:val="1"/>
-          <w:numId w:val="2"/>
-        </w:numPr>
-        <w:rPr>
-          <w:sz w:val="20"/>
-          <w:szCs w:val="20"/>
-        </w:rPr>
-      </w:pPr>
-      <w:r>
-        <w:rPr>
-          <w:sz w:val="20"/>
-          <w:szCs w:val="20"/>
-        </w:rPr>
-        <w:t>Time &amp; Latency – time is total time, latency is waiting time where we weren’t getting bytes. Also the more transparent part of the timeline</w:t>
-      </w:r>
-    </w:p>
-    <w:p>
-      <w:pPr>
-        <w:pStyle w:val="ListParagraph"/>
-        <w:numPr>
-          <w:ilvl w:val="1"/>
-          <w:numId w:val="2"/>
-        </w:numPr>
-        <w:rPr>
-          <w:sz w:val="20"/>
-          <w:szCs w:val="20"/>
-        </w:rPr>
-      </w:pPr>
-      <w:r>
-        <w:rPr>
-          <w:sz w:val="20"/>
-          <w:szCs w:val="20"/>
-        </w:rPr>
-        <w:t>Select a resource, show headers and preview</w:t>
-      </w:r>
-    </w:p>
-    <w:p>
-      <w:pPr>
-        <w:pStyle w:val="ListParagraph"/>
-        <w:numPr>
-          <w:ilvl w:val="1"/>
-          <w:numId w:val="2"/>
-        </w:numPr>
-        <w:rPr>
-          <w:sz w:val="20"/>
-          <w:szCs w:val="20"/>
-        </w:rPr>
-      </w:pPr>
-      <w:r>
-        <w:rPr>
-          <w:sz w:val="20"/>
-          <w:szCs w:val="20"/>
-        </w:rPr>
-        <w:t>Show preserve log – make additional requests</w:t>
-      </w:r>
-    </w:p>
-    <w:p>
-      <w:pPr>
-        <w:pStyle w:val="ListParagraph"/>
-        <w:numPr>
-          <w:ilvl w:val="1"/>
-          <w:numId w:val="2"/>
-        </w:numPr>
-        <w:rPr>
-          <w:sz w:val="20"/>
-          <w:szCs w:val="20"/>
-        </w:rPr>
-      </w:pPr>
-      <w:r>
-        <w:rPr>
-          <w:sz w:val="20"/>
-          <w:szCs w:val="20"/>
-        </w:rPr>
-        <w:t>Copy all as HAR, display in HAR Viewer, show page timeline and hide statistics</w:t>
-      </w:r>
-    </w:p>
-    <w:p>
-      <w:pPr>
-        <w:pStyle w:val="ListParagraph"/>
-        <w:ind w:left="360"/>
+        <w:t>Demo</w:t>
+      </w:r>
+      <w:r>
+        <w:rPr>
+          <w:sz w:val="20"/>
+          <w:szCs w:val="20"/>
+        </w:rPr>
+        <w:t xml:space="preserve"> all pages, ending on Texas</w:t>
+      </w:r>
+    </w:p>
+    <w:p>
+      <w:pPr>
+        <w:pStyle w:val="ListParagraph"/>
+        <w:ind w:left="216"/>
         <w:rPr>
           <w:sz w:val="20"/>
           <w:szCs w:val="20"/>
@@ -392,19 +433,221 @@
           <w:sz w:val="20"/>
           <w:szCs w:val="20"/>
         </w:rPr>
+        <w:t>Capture w/ Network tab</w:t>
+      </w:r>
+      <w:r>
+        <w:rPr>
+          <w:b/>
+          <w:sz w:val="20"/>
+          <w:szCs w:val="20"/>
+        </w:rPr>
+        <w:t xml:space="preserve"> on League Page</w:t>
+      </w:r>
+    </w:p>
+    <w:p>
+      <w:pPr>
+        <w:pStyle w:val="ListParagraph"/>
+        <w:numPr>
+          <w:ilvl w:val="1"/>
+          <w:numId w:val="2"/>
+        </w:numPr>
+        <w:rPr>
+          <w:sz w:val="20"/>
+          <w:szCs w:val="20"/>
+        </w:rPr>
+      </w:pPr>
+      <w:r>
+        <w:rPr>
+          <w:sz w:val="20"/>
+          <w:szCs w:val="20"/>
+        </w:rPr>
+        <w:t>Filters</w:t>
+      </w:r>
+    </w:p>
+    <w:p>
+      <w:pPr>
+        <w:pStyle w:val="ListParagraph"/>
+        <w:numPr>
+          <w:ilvl w:val="1"/>
+          <w:numId w:val="2"/>
+        </w:numPr>
+        <w:rPr>
+          <w:sz w:val="20"/>
+          <w:szCs w:val="20"/>
+        </w:rPr>
+      </w:pPr>
+      <w:r>
+        <w:rPr>
+          <w:sz w:val="20"/>
+          <w:szCs w:val="20"/>
+        </w:rPr>
+        <w:t>Totals – load is red line, DOMContentLoaded is blue line</w:t>
+      </w:r>
+    </w:p>
+    <w:p>
+      <w:pPr>
+        <w:pStyle w:val="ListParagraph"/>
+        <w:numPr>
+          <w:ilvl w:val="1"/>
+          <w:numId w:val="2"/>
+        </w:numPr>
+        <w:rPr>
+          <w:sz w:val="20"/>
+          <w:szCs w:val="20"/>
+        </w:rPr>
+      </w:pPr>
+      <w:r>
+        <w:rPr>
+          <w:noProof/>
+          <w:sz w:val="20"/>
+          <w:szCs w:val="20"/>
+        </w:rPr>
+        <mc:AlternateContent>
+          <mc:Choice Requires="wps">
+            <w:drawing>
+              <wp:anchor distT="0" distB="0" distL="114300" distR="114300" simplePos="0" relativeHeight="251659264" behindDoc="0" locked="0" layoutInCell="1" allowOverlap="1">
+                <wp:simplePos x="0" y="0"/>
+                <wp:positionH relativeFrom="column">
+                  <wp:posOffset>-81887</wp:posOffset>
+                </wp:positionH>
+                <wp:positionV relativeFrom="paragraph">
+                  <wp:posOffset>487595</wp:posOffset>
+                </wp:positionV>
+                <wp:extent cx="9075762" cy="1685498"/>
+                <wp:effectExtent l="0" t="0" r="11430" b="10160"/>
+                <wp:wrapNone/>
+                <wp:docPr id="10" name="Text Box 10"/>
+                <wp:cNvGraphicFramePr/>
+                <a:graphic xmlns:a="http://schemas.openxmlformats.org/drawingml/2006/main">
+                  <a:graphicData uri="http://schemas.microsoft.com/office/word/2010/wordprocessingShape">
+                    <wps:wsp>
+                      <wps:cNvSpPr txBox="1"/>
+                      <wps:spPr>
+                        <a:xfrm>
+                          <a:off x="0" y="0"/>
+                          <a:ext cx="9075762" cy="1685498"/>
+                        </a:xfrm>
+                        <a:prstGeom prst="rect">
+                          <a:avLst/>
+                        </a:prstGeom>
+                        <a:pattFill prst="pct5">
+                          <a:fgClr>
+                            <a:schemeClr val="tx1"/>
+                          </a:fgClr>
+                          <a:bgClr>
+                            <a:schemeClr val="bg1"/>
+                          </a:bgClr>
+                        </a:pattFill>
+                        <a:ln w="6350">
+                          <a:solidFill>
+                            <a:prstClr val="black"/>
+                          </a:solidFill>
+                        </a:ln>
+                        <a:effectLst/>
+                      </wps:spPr>
+                      <wps:style>
+                        <a:lnRef idx="0">
+                          <a:schemeClr val="accent1"/>
+                        </a:lnRef>
+                        <a:fillRef idx="0">
+                          <a:schemeClr val="accent1"/>
+                        </a:fillRef>
+                        <a:effectRef idx="0">
+                          <a:schemeClr val="accent1"/>
+                        </a:effectRef>
+                        <a:fontRef idx="minor">
+                          <a:schemeClr val="dk1"/>
+                        </a:fontRef>
+                      </wps:style>
+                      <wps:txbx>
+                        <w:txbxContent>
+                          <w:p>
+                            <w:pPr>
+                              <w:jc w:val="center"/>
+                              <w:rPr>
+                                <w:sz w:val="44"/>
+                              </w:rPr>
+                            </w:pPr>
+                            <w:r>
+                              <w:rPr>
+                                <w:sz w:val="44"/>
+                              </w:rPr>
+                              <w:t>SKIP THIS DEMO</w:t>
+                            </w:r>
+                          </w:p>
+                        </w:txbxContent>
+                      </wps:txbx>
+                      <wps:bodyPr rot="0" spcFirstLastPara="0" vertOverflow="overflow" horzOverflow="overflow" vert="horz" wrap="square" lIns="91440" tIns="45720" rIns="91440" bIns="45720" numCol="1" spcCol="0" rtlCol="0" fromWordArt="0" anchor="ctr" anchorCtr="0" forceAA="0" compatLnSpc="1">
+                        <a:prstTxWarp prst="textNoShape">
+                          <a:avLst/>
+                        </a:prstTxWarp>
+                        <a:noAutofit/>
+                      </wps:bodyPr>
+                    </wps:wsp>
+                  </a:graphicData>
+                </a:graphic>
+              </wp:anchor>
+            </w:drawing>
+          </mc:Choice>
+          <mc:Fallback>
+            <w:pict>
+              <v:shapetype id="_x0000_t202" coordsize="21600,21600" o:spt="202" path="m,l,21600r21600,l21600,xe">
+                <v:stroke joinstyle="miter"/>
+                <v:path gradientshapeok="t" o:connecttype="rect"/>
+              </v:shapetype>
+              <v:shape id="Text Box 10" o:spid="_x0000_s1026" type="#_x0000_t202" style="position:absolute;left:0;text-align:left;margin-left:-6.45pt;margin-top:38.4pt;width:714.65pt;height:132.7pt;z-index:251659264;visibility:visible;mso-wrap-style:square;mso-wrap-distance-left:9pt;mso-wrap-distance-top:0;mso-wrap-distance-right:9pt;mso-wrap-distance-bottom:0;mso-position-horizontal:absolute;mso-position-horizontal-relative:text;mso-position-vertical:absolute;mso-position-vertical-relative:text;v-text-anchor:middle" o:gfxdata="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" fillcolor="black [3213]" strokeweight=".5pt">
+                <v:fill r:id="rId12" o:title="" color2="white [3212]" type="pattern"/>
+                <v:textbox>
+                  <w:txbxContent>
+                    <w:p>
+                      <w:pPr>
+                        <w:jc w:val="center"/>
+                        <w:rPr>
+                          <w:sz w:val="44"/>
+                        </w:rPr>
+                      </w:pPr>
+                      <w:r>
+                        <w:rPr>
+                          <w:sz w:val="44"/>
+                        </w:rPr>
+                        <w:t>SKIP THIS DEMO</w:t>
+                      </w:r>
+                    </w:p>
+                  </w:txbxContent>
+                </v:textbox>
+              </v:shape>
+            </w:pict>
+          </mc:Fallback>
+        </mc:AlternateContent>
+      </w:r>
+      <w:r>
+        <w:rPr>
+          <w:sz w:val="20"/>
+          <w:szCs w:val="20"/>
+        </w:rPr>
+        <w:t>Size &amp; Content – size is what was transferred on the wire, content is size of actual useable asset</w:t>
+      </w:r>
+    </w:p>
+    <w:p>
+      <w:pPr>
+        <w:pStyle w:val="ListParagraph"/>
+        <w:numPr>
+          <w:ilvl w:val="1"/>
+          <w:numId w:val="2"/>
+        </w:numPr>
+        <w:rPr>
+          <w:sz w:val="20"/>
+          <w:szCs w:val="20"/>
+        </w:rPr>
+      </w:pPr>
+      <w:r>
+        <w:rPr>
+          <w:sz w:val="20"/>
+          <w:szCs w:val="20"/>
+        </w:rPr>
         <w:lastRenderedPageBreak/>
-        <w:t xml:space="preserve">Audits &amp; </w:t>
-      </w:r>
-      <w:proofErr w:type="spellStart"/>
-      <w:r>
-        <w:rPr>
-          <w:b/>
-          <w:sz w:val="20"/>
-          <w:szCs w:val="20"/>
-        </w:rPr>
-        <w:t>PageSpeed</w:t>
-      </w:r>
-      <w:proofErr w:type="spellEnd"/>
+        <w:t>Time &amp; Latency – time is total time, latency is waiting time where we weren’t getting bytes. Also the more transparent part of the timeline</w:t>
+      </w:r>
     </w:p>
     <w:p>
       <w:pPr>
@@ -423,7 +666,7 @@
           <w:sz w:val="20"/>
           <w:szCs w:val="20"/>
         </w:rPr>
-        <w:t>Reload Page and Audit on Load</w:t>
+        <w:t>Select a resource, show headers and preview</w:t>
       </w:r>
     </w:p>
     <w:p>
@@ -443,7 +686,7 @@
           <w:sz w:val="20"/>
           <w:szCs w:val="20"/>
         </w:rPr>
-        <w:t>Explain that I have an extension, others exist</w:t>
+        <w:t>Show preserve log – make additional requests</w:t>
       </w:r>
     </w:p>
     <w:p>
@@ -463,36 +706,7 @@
           <w:sz w:val="20"/>
           <w:szCs w:val="20"/>
         </w:rPr>
-        <w:t>Red should be fixed first, and so on</w:t>
-      </w:r>
-    </w:p>
-    <w:p>
-      <w:pPr>
-        <w:pStyle w:val="ListParagraph"/>
-        <w:numPr>
-          <w:ilvl w:val="1"/>
-          <w:numId w:val="2"/>
-        </w:numPr>
-        <w:rPr>
-          <w:sz w:val="20"/>
-          <w:szCs w:val="20"/>
-        </w:rPr>
-      </w:pPr>
-      <w:proofErr w:type="spellStart"/>
-      <w:r>
-        <w:rPr>
-          <w:sz w:val="20"/>
-          <w:szCs w:val="20"/>
-        </w:rPr>
-        <w:t>PageSpeed</w:t>
-      </w:r>
-      <w:proofErr w:type="spellEnd"/>
-      <w:r>
-        <w:rPr>
-          <w:sz w:val="20"/>
-          <w:szCs w:val="20"/>
-        </w:rPr>
-        <w:t xml:space="preserve"> is another extension, that is similar to Audits, but has separate features</w:t>
+        <w:t>Copy all as HAR, display in HAR Viewer, show page timeline and hide statistics</w:t>
       </w:r>
     </w:p>
     <w:p>
@@ -524,7 +738,7 @@
           <w:sz w:val="20"/>
           <w:szCs w:val="20"/>
         </w:rPr>
-        <w:t>Combine/Minify</w:t>
+        <w:t>Audits &amp; PageSpeed</w:t>
       </w:r>
     </w:p>
     <w:p>
@@ -544,17 +758,75 @@
           <w:sz w:val="20"/>
           <w:szCs w:val="20"/>
         </w:rPr>
-        <w:t xml:space="preserve">Change comments in _Layout and show </w:t>
-      </w:r>
-      <w:proofErr w:type="spellStart"/>
-      <w:r>
-        <w:rPr>
-          <w:sz w:val="20"/>
-          <w:szCs w:val="20"/>
-        </w:rPr>
-        <w:t>BundleConfig</w:t>
-      </w:r>
-      <w:proofErr w:type="spellEnd"/>
+        <w:t xml:space="preserve">Audit </w:t>
+      </w:r>
+      <w:r>
+        <w:rPr>
+          <w:sz w:val="20"/>
+          <w:szCs w:val="20"/>
+        </w:rPr>
+        <w:t>Texas League</w:t>
+      </w:r>
+    </w:p>
+    <w:p>
+      <w:pPr>
+        <w:pStyle w:val="ListParagraph"/>
+        <w:numPr>
+          <w:ilvl w:val="1"/>
+          <w:numId w:val="2"/>
+        </w:numPr>
+        <w:rPr>
+          <w:sz w:val="20"/>
+          <w:szCs w:val="20"/>
+        </w:rPr>
+      </w:pPr>
+      <w:r>
+        <w:rPr>
+          <w:sz w:val="20"/>
+          <w:szCs w:val="20"/>
+        </w:rPr>
+        <w:t>Explain that I have an extension, others exist</w:t>
+      </w:r>
+    </w:p>
+    <w:p>
+      <w:pPr>
+        <w:pStyle w:val="ListParagraph"/>
+        <w:numPr>
+          <w:ilvl w:val="1"/>
+          <w:numId w:val="2"/>
+        </w:numPr>
+        <w:rPr>
+          <w:sz w:val="20"/>
+          <w:szCs w:val="20"/>
+        </w:rPr>
+      </w:pPr>
+      <w:r>
+        <w:rPr>
+          <w:sz w:val="20"/>
+          <w:szCs w:val="20"/>
+        </w:rPr>
+        <w:t>Red should be fixed first, and so on</w:t>
+      </w:r>
+    </w:p>
+    <w:p>
+      <w:pPr>
+        <w:pStyle w:val="ListParagraph"/>
+        <w:numPr>
+          <w:ilvl w:val="1"/>
+          <w:numId w:val="2"/>
+        </w:numPr>
+        <w:rPr>
+          <w:sz w:val="20"/>
+          <w:szCs w:val="20"/>
+        </w:rPr>
+      </w:pPr>
+      <w:r>
+        <w:rPr>
+          <w:sz w:val="20"/>
+          <w:szCs w:val="20"/>
+        </w:rPr>
+        <w:t>PageSpeed is another extension, that is similar to Audits, but has separate features</w:t>
+      </w:r>
     </w:p>
     <w:p>
       <w:pPr>
@@ -585,7 +857,7 @@
           <w:sz w:val="20"/>
           <w:szCs w:val="20"/>
         </w:rPr>
-        <w:t>Compression</w:t>
+        <w:t>Fix</w:t>
       </w:r>
     </w:p>
     <w:p>
@@ -605,17 +877,15 @@
           <w:sz w:val="20"/>
           <w:szCs w:val="20"/>
         </w:rPr>
-        <w:t xml:space="preserve">Change two values from false to true in </w:t>
-      </w:r>
-      <w:proofErr w:type="spellStart"/>
-      <w:r>
-        <w:rPr>
-          <w:sz w:val="20"/>
-          <w:szCs w:val="20"/>
-        </w:rPr>
-        <w:t>web.config</w:t>
-      </w:r>
-      <w:proofErr w:type="spellEnd"/>
+        <w:t xml:space="preserve">Combine/Minify - </w:t>
+      </w:r>
+      <w:r>
+        <w:rPr>
+          <w:sz w:val="20"/>
+          <w:szCs w:val="20"/>
+        </w:rPr>
+        <w:t>Change comments in _Layout and show BundleConfig</w:t>
+      </w:r>
     </w:p>
     <w:p>
       <w:pPr>
@@ -625,48 +895,52 @@
           <w:numId w:val="2"/>
         </w:numPr>
         <w:rPr>
-          <w:sz w:val="20"/>
-          <w:szCs w:val="20"/>
-        </w:rPr>
-      </w:pPr>
-      <w:r>
-        <w:rPr>
-          <w:sz w:val="20"/>
-          <w:szCs w:val="20"/>
-        </w:rPr>
-        <w:t>Show changes to Size/Content</w:t>
-      </w:r>
-    </w:p>
-    <w:p>
-      <w:pPr>
-        <w:pStyle w:val="ListParagraph"/>
-        <w:ind w:left="360"/>
-        <w:rPr>
-          <w:sz w:val="20"/>
-          <w:szCs w:val="20"/>
-        </w:rPr>
-      </w:pPr>
-    </w:p>
-    <w:p>
-      <w:pPr>
-        <w:pStyle w:val="ListParagraph"/>
-        <w:numPr>
-          <w:ilvl w:val="0"/>
+          <w:b/>
+          <w:sz w:val="20"/>
+          <w:szCs w:val="20"/>
+        </w:rPr>
+      </w:pPr>
+      <w:r>
+        <w:rPr>
+          <w:sz w:val="20"/>
+          <w:szCs w:val="20"/>
+        </w:rPr>
+        <w:lastRenderedPageBreak/>
+        <w:t xml:space="preserve">Compression - </w:t>
+      </w:r>
+      <w:r>
+        <w:rPr>
+          <w:sz w:val="20"/>
+          <w:szCs w:val="20"/>
+        </w:rPr>
+        <w:t>Change two values from false to true in web.config</w:t>
+      </w:r>
+    </w:p>
+    <w:p>
+      <w:pPr>
+        <w:pStyle w:val="ListParagraph"/>
+        <w:numPr>
+          <w:ilvl w:val="1"/>
           <w:numId w:val="2"/>
         </w:numPr>
         <w:rPr>
-          <w:b/>
-          <w:sz w:val="20"/>
-          <w:szCs w:val="20"/>
-        </w:rPr>
-      </w:pPr>
-      <w:r>
-        <w:rPr>
-          <w:b/>
-          <w:sz w:val="20"/>
-          <w:szCs w:val="20"/>
-        </w:rPr>
-        <w:t>HTTP Caching</w:t>
+          <w:sz w:val="20"/>
+          <w:szCs w:val="20"/>
+        </w:rPr>
+      </w:pPr>
+      <w:r>
+        <w:rPr>
+          <w:sz w:val="20"/>
+          <w:szCs w:val="20"/>
+        </w:rPr>
+        <w:t xml:space="preserve">HTTP Caching - </w:t>
+      </w:r>
+      <w:r>
+        <w:rPr>
+          <w:sz w:val="20"/>
+          <w:szCs w:val="20"/>
+        </w:rPr>
+        <w:t>Uncomment caching section in web.config</w:t>
       </w:r>
     </w:p>
     <w:p>
@@ -686,17 +960,15 @@
           <w:sz w:val="20"/>
           <w:szCs w:val="20"/>
         </w:rPr>
-        <w:t xml:space="preserve">Uncomment caching section in </w:t>
-      </w:r>
-      <w:proofErr w:type="spellStart"/>
-      <w:r>
-        <w:rPr>
-          <w:sz w:val="20"/>
-          <w:szCs w:val="20"/>
-        </w:rPr>
-        <w:t>web.config</w:t>
-      </w:r>
-      <w:proofErr w:type="spellEnd"/>
+        <w:t xml:space="preserve">Sprites - </w:t>
+      </w:r>
+      <w:r>
+        <w:rPr>
+          <w:sz w:val="20"/>
+          <w:szCs w:val="20"/>
+        </w:rPr>
+        <w:t>Generate sprites for Texas</w:t>
+      </w:r>
     </w:p>
     <w:p>
       <w:pPr>
@@ -715,17 +987,15 @@
           <w:sz w:val="20"/>
           <w:szCs w:val="20"/>
         </w:rPr>
-        <w:t xml:space="preserve">Toggle Disable Cache option in Chrome </w:t>
-      </w:r>
-      <w:proofErr w:type="spellStart"/>
-      <w:r>
-        <w:rPr>
-          <w:sz w:val="20"/>
-          <w:szCs w:val="20"/>
-        </w:rPr>
-        <w:t>DevTools</w:t>
-      </w:r>
-      <w:proofErr w:type="spellEnd"/>
+        <w:t xml:space="preserve">Sprites - </w:t>
+      </w:r>
+      <w:r>
+        <w:rPr>
+          <w:sz w:val="20"/>
+          <w:szCs w:val="20"/>
+        </w:rPr>
+        <w:t>Rename .png.css file to .css to avoid bug</w:t>
+      </w:r>
     </w:p>
     <w:p>
       <w:pPr>
@@ -744,7 +1014,7 @@
           <w:sz w:val="20"/>
           <w:szCs w:val="20"/>
         </w:rPr>
-        <w:t>Show 304’s appear in Network tab</w:t>
+        <w:t>Sprites – Add .css file to Layout.cshtml</w:t>
       </w:r>
     </w:p>
     <w:p>
@@ -764,283 +1034,28 @@
           <w:sz w:val="20"/>
           <w:szCs w:val="20"/>
         </w:rPr>
-        <w:t xml:space="preserve">Demo cache headers at http://redbot.org/ with </w:t>
-      </w:r>
-      <w:hyperlink r:id="rId8" w:history="1">
-        <w:r>
-          <w:rPr>
-            <w:rStyle w:val="Hyperlink"/>
-            <w:sz w:val="20"/>
-            <w:szCs w:val="20"/>
-          </w:rPr>
-          <w:t>http://www.codepalousa.com/</w:t>
-        </w:r>
-      </w:hyperlink>
-    </w:p>
-    <w:p>
-      <w:pPr>
-        <w:pStyle w:val="ListParagraph"/>
-        <w:ind w:left="360"/>
-        <w:rPr>
-          <w:sz w:val="20"/>
-          <w:szCs w:val="20"/>
-        </w:rPr>
-      </w:pPr>
-    </w:p>
-    <w:p>
-      <w:pPr>
-        <w:pStyle w:val="ListParagraph"/>
-        <w:numPr>
-          <w:ilvl w:val="0"/>
+        <w:t xml:space="preserve">Sprites – League.cshtml to use class=”@mascot.Slug” </w:t>
+      </w:r>
+    </w:p>
+    <w:p>
+      <w:pPr>
+        <w:pStyle w:val="ListParagraph"/>
+        <w:numPr>
+          <w:ilvl w:val="1"/>
           <w:numId w:val="2"/>
         </w:numPr>
         <w:rPr>
-          <w:b/>
-          <w:sz w:val="20"/>
-          <w:szCs w:val="20"/>
-        </w:rPr>
-      </w:pPr>
-      <w:r>
-        <w:rPr>
-          <w:b/>
-          <w:sz w:val="20"/>
-          <w:szCs w:val="20"/>
-        </w:rPr>
-        <w:t xml:space="preserve">Re-Run Audits and </w:t>
-      </w:r>
-      <w:proofErr w:type="spellStart"/>
-      <w:r>
-        <w:rPr>
-          <w:b/>
-          <w:sz w:val="20"/>
-          <w:szCs w:val="20"/>
-        </w:rPr>
-        <w:t>PageSpeed</w:t>
-      </w:r>
-      <w:proofErr w:type="spellEnd"/>
-    </w:p>
-    <w:p>
-      <w:pPr>
-        <w:pStyle w:val="ListParagraph"/>
-        <w:numPr>
-          <w:ilvl w:val="1"/>
-          <w:numId w:val="2"/>
-        </w:numPr>
-        <w:rPr>
-          <w:sz w:val="20"/>
-          <w:szCs w:val="20"/>
-        </w:rPr>
-      </w:pPr>
-      <w:r>
-        <w:rPr>
-          <w:sz w:val="20"/>
-          <w:szCs w:val="20"/>
-        </w:rPr>
-        <w:lastRenderedPageBreak/>
-        <w:t xml:space="preserve">Commit in </w:t>
-      </w:r>
-      <w:proofErr w:type="spellStart"/>
-      <w:r>
-        <w:rPr>
-          <w:sz w:val="20"/>
-          <w:szCs w:val="20"/>
-        </w:rPr>
-        <w:t>Git</w:t>
-      </w:r>
-      <w:proofErr w:type="spellEnd"/>
-    </w:p>
-    <w:p>
-      <w:pPr>
-        <w:pStyle w:val="ListParagraph"/>
-        <w:ind w:left="360"/>
-        <w:rPr>
-          <w:sz w:val="20"/>
-          <w:szCs w:val="20"/>
-        </w:rPr>
-      </w:pPr>
-    </w:p>
-    <w:p>
-      <w:pPr>
-        <w:pStyle w:val="ListParagraph"/>
-        <w:numPr>
-          <w:ilvl w:val="0"/>
-          <w:numId w:val="2"/>
-        </w:numPr>
-        <w:rPr>
-          <w:b/>
-          <w:sz w:val="20"/>
-          <w:szCs w:val="20"/>
-        </w:rPr>
-      </w:pPr>
-      <w:r>
-        <w:rPr>
-          <w:b/>
-          <w:sz w:val="20"/>
-          <w:szCs w:val="20"/>
-        </w:rPr>
-        <w:t>Sprite Demo</w:t>
-      </w:r>
-    </w:p>
-    <w:p>
-      <w:pPr>
-        <w:pStyle w:val="ListParagraph"/>
-        <w:numPr>
-          <w:ilvl w:val="1"/>
-          <w:numId w:val="2"/>
-        </w:numPr>
-        <w:rPr>
-          <w:sz w:val="20"/>
-          <w:szCs w:val="20"/>
-        </w:rPr>
-      </w:pPr>
-      <w:r>
-        <w:rPr>
-          <w:sz w:val="20"/>
-          <w:szCs w:val="20"/>
-        </w:rPr>
-        <w:t>Open Texas page and show off the HTTP count/size</w:t>
-      </w:r>
-    </w:p>
-    <w:p>
-      <w:pPr>
-        <w:pStyle w:val="ListParagraph"/>
-        <w:numPr>
-          <w:ilvl w:val="1"/>
-          <w:numId w:val="2"/>
-        </w:numPr>
-        <w:rPr>
-          <w:sz w:val="20"/>
-          <w:szCs w:val="20"/>
-        </w:rPr>
-      </w:pPr>
-      <w:r>
-        <w:rPr>
-          <w:sz w:val="20"/>
-          <w:szCs w:val="20"/>
-        </w:rPr>
-        <w:t>Generate sprites for Texas</w:t>
-      </w:r>
-    </w:p>
-    <w:p>
-      <w:pPr>
-        <w:pStyle w:val="ListParagraph"/>
-        <w:numPr>
-          <w:ilvl w:val="1"/>
-          <w:numId w:val="2"/>
-        </w:numPr>
-        <w:rPr>
-          <w:sz w:val="20"/>
-          <w:szCs w:val="20"/>
-        </w:rPr>
-      </w:pPr>
-      <w:r>
-        <w:rPr>
-          <w:sz w:val="20"/>
-          <w:szCs w:val="20"/>
-        </w:rPr>
-        <w:t>Rename .png.css file to .</w:t>
-      </w:r>
-      <w:proofErr w:type="spellStart"/>
-      <w:r>
-        <w:rPr>
-          <w:sz w:val="20"/>
-          <w:szCs w:val="20"/>
-        </w:rPr>
-        <w:t>css</w:t>
-      </w:r>
-      <w:proofErr w:type="spellEnd"/>
-      <w:r>
-        <w:rPr>
-          <w:sz w:val="20"/>
-          <w:szCs w:val="20"/>
-        </w:rPr>
-        <w:t xml:space="preserve"> to avoid bug</w:t>
-      </w:r>
-    </w:p>
-    <w:p>
-      <w:pPr>
-        <w:pStyle w:val="ListParagraph"/>
-        <w:numPr>
-          <w:ilvl w:val="1"/>
-          <w:numId w:val="2"/>
-        </w:numPr>
-        <w:rPr>
-          <w:sz w:val="20"/>
-          <w:szCs w:val="20"/>
-        </w:rPr>
-      </w:pPr>
-      <w:r>
-        <w:rPr>
-          <w:sz w:val="20"/>
-          <w:szCs w:val="20"/>
-        </w:rPr>
-        <w:t>Update _layout &amp; League</w:t>
-      </w:r>
-    </w:p>
-    <w:p>
-      <w:pPr>
-        <w:pStyle w:val="ListParagraph"/>
-        <w:numPr>
-          <w:ilvl w:val="1"/>
-          <w:numId w:val="2"/>
-        </w:numPr>
-        <w:rPr>
-          <w:sz w:val="20"/>
-          <w:szCs w:val="20"/>
-        </w:rPr>
-      </w:pPr>
-      <w:r>
-        <w:rPr>
-          <w:sz w:val="20"/>
-          <w:szCs w:val="20"/>
-        </w:rPr>
-        <w:t>Demo</w:t>
-      </w:r>
-    </w:p>
-    <w:p>
-      <w:pPr>
-        <w:pStyle w:val="ListParagraph"/>
-        <w:ind w:left="360"/>
-        <w:rPr>
-          <w:sz w:val="20"/>
-          <w:szCs w:val="20"/>
-        </w:rPr>
-      </w:pPr>
-    </w:p>
-    <w:p>
-      <w:pPr>
-        <w:pStyle w:val="ListParagraph"/>
-        <w:numPr>
-          <w:ilvl w:val="0"/>
-          <w:numId w:val="2"/>
-        </w:numPr>
-        <w:rPr>
-          <w:b/>
-          <w:sz w:val="20"/>
-          <w:szCs w:val="20"/>
-        </w:rPr>
-      </w:pPr>
-      <w:r>
-        <w:rPr>
-          <w:b/>
-          <w:sz w:val="20"/>
-          <w:szCs w:val="20"/>
-        </w:rPr>
-        <w:t>Image Optimization</w:t>
-      </w:r>
-    </w:p>
-    <w:p>
-      <w:pPr>
-        <w:pStyle w:val="ListParagraph"/>
-        <w:numPr>
-          <w:ilvl w:val="1"/>
-          <w:numId w:val="2"/>
-        </w:numPr>
-        <w:rPr>
-          <w:sz w:val="20"/>
-          <w:szCs w:val="20"/>
-        </w:rPr>
-      </w:pPr>
+          <w:sz w:val="20"/>
+          <w:szCs w:val="20"/>
+        </w:rPr>
+      </w:pPr>
+      <w:r>
+        <w:rPr>
+          <w:sz w:val="20"/>
+          <w:szCs w:val="20"/>
+        </w:rPr>
+        <w:t xml:space="preserve">Image Opt - </w:t>
+      </w:r>
       <w:r>
         <w:rPr>
           <w:sz w:val="20"/>
@@ -1048,7 +1063,7 @@
         </w:rPr>
         <w:t xml:space="preserve">Show Sprite, and optimize with </w:t>
       </w:r>
-      <w:hyperlink r:id="rId9" w:history="1">
+      <w:hyperlink r:id="rId13" w:history="1">
         <w:r>
           <w:rPr>
             <w:rStyle w:val="Hyperlink"/>
@@ -1082,7 +1097,34 @@
     <w:p>
       <w:pPr>
         <w:pStyle w:val="ListParagraph"/>
-        <w:ind w:left="360"/>
+        <w:numPr>
+          <w:ilvl w:val="1"/>
+          <w:numId w:val="2"/>
+        </w:numPr>
+        <w:rPr>
+          <w:sz w:val="20"/>
+          <w:szCs w:val="20"/>
+        </w:rPr>
+      </w:pPr>
+      <w:r>
+        <w:rPr>
+          <w:sz w:val="20"/>
+          <w:szCs w:val="20"/>
+        </w:rPr>
+        <w:t xml:space="preserve">DataUri - </w:t>
+      </w:r>
+      <w:r>
+        <w:rPr>
+          <w:sz w:val="20"/>
+          <w:szCs w:val="20"/>
+        </w:rPr>
+        <w:t>Use Visual Studio to change the ball to a DataUri in screen.css</w:t>
+      </w:r>
+    </w:p>
+    <w:p>
+      <w:pPr>
+        <w:pStyle w:val="ListParagraph"/>
+        <w:ind w:left="72"/>
         <w:rPr>
           <w:sz w:val="20"/>
           <w:szCs w:val="20"/>
@@ -1102,129 +1144,13 @@
           <w:szCs w:val="20"/>
         </w:rPr>
       </w:pPr>
-      <w:proofErr w:type="spellStart"/>
       <w:r>
         <w:rPr>
           <w:b/>
           <w:sz w:val="20"/>
           <w:szCs w:val="20"/>
         </w:rPr>
-        <w:t>DataUri</w:t>
-      </w:r>
-      <w:proofErr w:type="spellEnd"/>
-      <w:r>
-        <w:rPr>
-          <w:b/>
-          <w:sz w:val="20"/>
-          <w:szCs w:val="20"/>
-        </w:rPr>
-        <w:t xml:space="preserve"> Demo</w:t>
-      </w:r>
-    </w:p>
-    <w:p>
-      <w:pPr>
-        <w:pStyle w:val="ListParagraph"/>
-        <w:numPr>
-          <w:ilvl w:val="1"/>
-          <w:numId w:val="2"/>
-        </w:numPr>
-        <w:rPr>
-          <w:sz w:val="20"/>
-          <w:szCs w:val="20"/>
-        </w:rPr>
-      </w:pPr>
-      <w:r>
-        <w:rPr>
-          <w:sz w:val="20"/>
-          <w:szCs w:val="20"/>
-        </w:rPr>
-        <w:t>Show ball/H1 icon on homepage</w:t>
-      </w:r>
-    </w:p>
-    <w:p>
-      <w:pPr>
-        <w:pStyle w:val="ListParagraph"/>
-        <w:numPr>
-          <w:ilvl w:val="1"/>
-          <w:numId w:val="2"/>
-        </w:numPr>
-        <w:rPr>
-          <w:sz w:val="20"/>
-          <w:szCs w:val="20"/>
-        </w:rPr>
-      </w:pPr>
-      <w:r>
-        <w:rPr>
-          <w:sz w:val="20"/>
-          <w:szCs w:val="20"/>
-        </w:rPr>
-        <w:t xml:space="preserve">Drop ball into </w:t>
-      </w:r>
-      <w:hyperlink r:id="rId10" w:history="1">
-        <w:r>
-          <w:rPr>
-            <w:rStyle w:val="Hyperlink"/>
-            <w:sz w:val="20"/>
-            <w:szCs w:val="20"/>
-          </w:rPr>
-          <w:t>http://dataurl.net/</w:t>
-        </w:r>
-      </w:hyperlink>
-    </w:p>
-    <w:p>
-      <w:pPr>
-        <w:pStyle w:val="ListParagraph"/>
-        <w:numPr>
-          <w:ilvl w:val="1"/>
-          <w:numId w:val="2"/>
-        </w:numPr>
-        <w:rPr>
-          <w:sz w:val="20"/>
-          <w:szCs w:val="20"/>
-        </w:rPr>
-      </w:pPr>
-      <w:r>
-        <w:rPr>
-          <w:sz w:val="20"/>
-          <w:szCs w:val="20"/>
-        </w:rPr>
-        <w:t xml:space="preserve">Use Visual Studio to change the ball to a </w:t>
-      </w:r>
-      <w:proofErr w:type="spellStart"/>
-      <w:r>
-        <w:rPr>
-          <w:sz w:val="20"/>
-          <w:szCs w:val="20"/>
-        </w:rPr>
-        <w:t>DataUri</w:t>
-      </w:r>
-      <w:proofErr w:type="spellEnd"/>
-      <w:r>
-        <w:rPr>
-          <w:sz w:val="20"/>
-          <w:szCs w:val="20"/>
-        </w:rPr>
-        <w:t xml:space="preserve"> in screen.css</w:t>
-      </w:r>
-    </w:p>
-    <w:p>
-      <w:pPr>
-        <w:pStyle w:val="ListParagraph"/>
-        <w:numPr>
-          <w:ilvl w:val="1"/>
-          <w:numId w:val="2"/>
-        </w:numPr>
-        <w:rPr>
-          <w:sz w:val="20"/>
-          <w:szCs w:val="20"/>
-        </w:rPr>
-      </w:pPr>
-      <w:r>
-        <w:rPr>
-          <w:sz w:val="20"/>
-          <w:szCs w:val="20"/>
-        </w:rPr>
-        <w:t>Reload to show asset missing</w:t>
+        <w:t>Show Changes to Request Count and byte size</w:t>
       </w:r>
     </w:p>
     <w:p>
@@ -1258,6 +1184,14 @@
         </w:rPr>
         <w:t>Revert changes &amp; Disable Fiddler</w:t>
       </w:r>
+    </w:p>
+    <w:p>
+      <w:pPr>
+        <w:rPr>
+          <w:sz w:val="20"/>
+          <w:szCs w:val="20"/>
+        </w:rPr>
+      </w:pPr>
     </w:p>
     <w:p>
       <w:pPr>
@@ -1305,817 +1239,6 @@
                 <pic:pic xmlns:pic="http://schemas.openxmlformats.org/drawingml/2006/picture">
                   <pic:nvPicPr>
                     <pic:cNvPr id="3" name="07.png"/>
-                    <pic:cNvPicPr/>
-                  </pic:nvPicPr>
-                  <pic:blipFill>
-                    <a:blip r:embed="rId11">
-                      <a:extLst>
-                        <a:ext uri="{28A0092B-C50C-407E-A947-70E740481C1C}">
-                          <a14:useLocalDpi xmlns:a14="http://schemas.microsoft.com/office/drawing/2010/main" val="0"/>
-                        </a:ext>
-                      </a:extLst>
-                    </a:blip>
-                    <a:stretch>
-                      <a:fillRect/>
-                    </a:stretch>
-                  </pic:blipFill>
-                  <pic:spPr>
-                    <a:xfrm>
-                      <a:off x="0" y="0"/>
-                      <a:ext cx="2743200" cy="1544320"/>
-                    </a:xfrm>
-                    <a:prstGeom prst="rect">
-                      <a:avLst/>
-                    </a:prstGeom>
-                  </pic:spPr>
-                </pic:pic>
-              </a:graphicData>
-            </a:graphic>
-          </wp:inline>
-        </w:drawing>
-      </w:r>
-    </w:p>
-    <w:p>
-      <w:pPr>
-        <w:pStyle w:val="ListParagraph"/>
-        <w:numPr>
-          <w:ilvl w:val="0"/>
-          <w:numId w:val="3"/>
-        </w:numPr>
-        <w:rPr>
-          <w:b/>
-          <w:sz w:val="20"/>
-          <w:szCs w:val="20"/>
-        </w:rPr>
-      </w:pPr>
-      <w:r>
-        <w:rPr>
-          <w:sz w:val="20"/>
-          <w:szCs w:val="20"/>
-        </w:rPr>
-        <w:br w:type="column"/>
-      </w:r>
-      <w:proofErr w:type="spellStart"/>
-      <w:r>
-        <w:rPr>
-          <w:b/>
-          <w:sz w:val="20"/>
-          <w:szCs w:val="20"/>
-        </w:rPr>
-        <w:lastRenderedPageBreak/>
-        <w:t>Async</w:t>
-      </w:r>
-      <w:proofErr w:type="spellEnd"/>
-      <w:r>
-        <w:rPr>
-          <w:b/>
-          <w:sz w:val="20"/>
-          <w:szCs w:val="20"/>
-        </w:rPr>
-        <w:t xml:space="preserve"> Script Demo</w:t>
-      </w:r>
-    </w:p>
-    <w:p>
-      <w:pPr>
-        <w:pStyle w:val="ListParagraph"/>
-        <w:numPr>
-          <w:ilvl w:val="1"/>
-          <w:numId w:val="3"/>
-        </w:numPr>
-        <w:rPr>
-          <w:sz w:val="20"/>
-          <w:szCs w:val="20"/>
-        </w:rPr>
-      </w:pPr>
-      <w:r>
-        <w:rPr>
-          <w:sz w:val="20"/>
-          <w:szCs w:val="20"/>
-        </w:rPr>
-        <w:t xml:space="preserve">Uncomment </w:t>
-      </w:r>
-      <w:proofErr w:type="spellStart"/>
-      <w:r>
-        <w:rPr>
-          <w:sz w:val="20"/>
-          <w:szCs w:val="20"/>
-        </w:rPr>
-        <w:t>ThirdPartyScript</w:t>
-      </w:r>
-      <w:proofErr w:type="spellEnd"/>
-      <w:r>
-        <w:rPr>
-          <w:sz w:val="20"/>
-          <w:szCs w:val="20"/>
-        </w:rPr>
-        <w:t xml:space="preserve"> – these we can’t always control the placement of</w:t>
-      </w:r>
-    </w:p>
-    <w:p>
-      <w:pPr>
-        <w:pStyle w:val="ListParagraph"/>
-        <w:numPr>
-          <w:ilvl w:val="1"/>
-          <w:numId w:val="3"/>
-        </w:numPr>
-        <w:rPr>
-          <w:sz w:val="20"/>
-          <w:szCs w:val="20"/>
-        </w:rPr>
-      </w:pPr>
-      <w:r>
-        <w:rPr>
-          <w:sz w:val="20"/>
-          <w:szCs w:val="20"/>
-        </w:rPr>
-        <w:t>Reload page and notice the 3 second delay due to blocked parsing</w:t>
-      </w:r>
-    </w:p>
-    <w:p>
-      <w:pPr>
-        <w:pStyle w:val="ListParagraph"/>
-        <w:numPr>
-          <w:ilvl w:val="1"/>
-          <w:numId w:val="3"/>
-        </w:numPr>
-        <w:rPr>
-          <w:sz w:val="20"/>
-          <w:szCs w:val="20"/>
-        </w:rPr>
-      </w:pPr>
-      <w:r>
-        <w:rPr>
-          <w:sz w:val="20"/>
-          <w:szCs w:val="20"/>
-        </w:rPr>
-        <w:t>Replace with snippet</w:t>
-      </w:r>
-    </w:p>
-    <w:p>
-      <w:pPr>
-        <w:pStyle w:val="ListParagraph"/>
-        <w:numPr>
-          <w:ilvl w:val="1"/>
-          <w:numId w:val="3"/>
-        </w:numPr>
-        <w:rPr>
-          <w:sz w:val="20"/>
-          <w:szCs w:val="20"/>
-        </w:rPr>
-      </w:pPr>
-      <w:r>
-        <w:rPr>
-          <w:sz w:val="20"/>
-          <w:szCs w:val="20"/>
-        </w:rPr>
-        <w:t>Refresh</w:t>
-      </w:r>
-    </w:p>
-    <w:p>
-      <w:pPr>
-        <w:pStyle w:val="ListParagraph"/>
-        <w:ind w:left="216"/>
-        <w:rPr>
-          <w:sz w:val="20"/>
-          <w:szCs w:val="20"/>
-        </w:rPr>
-        <w:sectPr>
-          <w:type w:val="continuous"/>
-          <w:pgSz w:w="15840" w:h="12240" w:orient="landscape"/>
-          <w:pgMar w:top="720" w:right="720" w:bottom="720" w:left="720" w:header="720" w:footer="720" w:gutter="0"/>
-          <w:cols w:num="3" w:space="288" w:equalWidth="0">
-            <w:col w:w="4320" w:space="288"/>
-            <w:col w:w="4752" w:space="288"/>
-            <w:col w:w="4752"/>
-          </w:cols>
-          <w:docGrid w:linePitch="360"/>
-        </w:sectPr>
-      </w:pPr>
-    </w:p>
-    <w:p>
-      <w:pPr>
-        <w:rPr>
-          <w:sz w:val="20"/>
-          <w:szCs w:val="20"/>
-        </w:rPr>
-      </w:pPr>
-      <w:r>
-        <w:rPr>
-          <w:noProof/>
-          <w:sz w:val="20"/>
-          <w:szCs w:val="20"/>
-        </w:rPr>
-        <w:lastRenderedPageBreak/>
-        <w:drawing>
-          <wp:inline distT="0" distB="0" distL="0" distR="0">
-            <wp:extent cx="2743200" cy="1544320"/>
-            <wp:effectExtent l="0" t="0" r="0" b="0"/>
-            <wp:docPr id="4" name="Picture 4"/>
-            <wp:cNvGraphicFramePr>
-              <a:graphicFrameLocks xmlns:a="http://schemas.openxmlformats.org/drawingml/2006/main" noChangeAspect="1"/>
-            </wp:cNvGraphicFramePr>
-            <a:graphic xmlns:a="http://schemas.openxmlformats.org/drawingml/2006/main">
-              <a:graphicData uri="http://schemas.openxmlformats.org/drawingml/2006/picture">
-                <pic:pic xmlns:pic="http://schemas.openxmlformats.org/drawingml/2006/picture">
-                  <pic:nvPicPr>
-                    <pic:cNvPr id="4" name="08.png"/>
-                    <pic:cNvPicPr/>
-                  </pic:nvPicPr>
-                  <pic:blipFill>
-                    <a:blip r:embed="rId12">
-                      <a:extLst>
-                        <a:ext uri="{28A0092B-C50C-407E-A947-70E740481C1C}">
-                          <a14:useLocalDpi xmlns:a14="http://schemas.microsoft.com/office/drawing/2010/main" val="0"/>
-                        </a:ext>
-                      </a:extLst>
-                    </a:blip>
-                    <a:stretch>
-                      <a:fillRect/>
-                    </a:stretch>
-                  </pic:blipFill>
-                  <pic:spPr>
-                    <a:xfrm>
-                      <a:off x="0" y="0"/>
-                      <a:ext cx="2743200" cy="1544320"/>
-                    </a:xfrm>
-                    <a:prstGeom prst="rect">
-                      <a:avLst/>
-                    </a:prstGeom>
-                  </pic:spPr>
-                </pic:pic>
-              </a:graphicData>
-            </a:graphic>
-          </wp:inline>
-        </w:drawing>
-      </w:r>
-    </w:p>
-    <w:p>
-      <w:pPr>
-        <w:pStyle w:val="ListParagraph"/>
-        <w:numPr>
-          <w:ilvl w:val="0"/>
-          <w:numId w:val="4"/>
-        </w:numPr>
-        <w:rPr>
-          <w:b/>
-          <w:sz w:val="20"/>
-          <w:szCs w:val="20"/>
-        </w:rPr>
-      </w:pPr>
-      <w:r>
-        <w:rPr>
-          <w:sz w:val="20"/>
-          <w:szCs w:val="20"/>
-        </w:rPr>
-        <w:br w:type="column"/>
-      </w:r>
-      <w:proofErr w:type="spellStart"/>
-      <w:r>
-        <w:rPr>
-          <w:b/>
-          <w:sz w:val="20"/>
-          <w:szCs w:val="20"/>
-        </w:rPr>
-        <w:lastRenderedPageBreak/>
-        <w:t>Prerender</w:t>
-      </w:r>
-      <w:proofErr w:type="spellEnd"/>
-      <w:r>
-        <w:rPr>
-          <w:b/>
-          <w:sz w:val="20"/>
-          <w:szCs w:val="20"/>
-        </w:rPr>
-        <w:t xml:space="preserve"> Demo</w:t>
-      </w:r>
-    </w:p>
-    <w:p>
-      <w:pPr>
-        <w:pStyle w:val="ListParagraph"/>
-        <w:numPr>
-          <w:ilvl w:val="1"/>
-          <w:numId w:val="4"/>
-        </w:numPr>
-        <w:rPr>
-          <w:sz w:val="20"/>
-          <w:szCs w:val="20"/>
-        </w:rPr>
-      </w:pPr>
-      <w:r>
-        <w:rPr>
-          <w:sz w:val="20"/>
-          <w:szCs w:val="20"/>
-        </w:rPr>
-        <w:t>Close Dev Tools!</w:t>
-      </w:r>
-    </w:p>
-    <w:p>
-      <w:pPr>
-        <w:pStyle w:val="ListParagraph"/>
-        <w:numPr>
-          <w:ilvl w:val="1"/>
-          <w:numId w:val="4"/>
-        </w:numPr>
-        <w:rPr>
-          <w:sz w:val="20"/>
-          <w:szCs w:val="20"/>
-        </w:rPr>
-      </w:pPr>
-      <w:r>
-        <w:rPr>
-          <w:sz w:val="20"/>
-          <w:szCs w:val="20"/>
-        </w:rPr>
-        <w:t>View Source on Home Page to show link tag</w:t>
-      </w:r>
-    </w:p>
-    <w:p>
-      <w:pPr>
-        <w:pStyle w:val="ListParagraph"/>
-        <w:numPr>
-          <w:ilvl w:val="1"/>
-          <w:numId w:val="4"/>
-        </w:numPr>
-        <w:rPr>
-          <w:sz w:val="20"/>
-          <w:szCs w:val="20"/>
-        </w:rPr>
-      </w:pPr>
-      <w:r>
-        <w:rPr>
-          <w:sz w:val="20"/>
-          <w:szCs w:val="20"/>
-        </w:rPr>
-        <w:t>Open chrome://net-internals/#prerender and Task Manager (</w:t>
-      </w:r>
-      <w:proofErr w:type="spellStart"/>
-      <w:r>
-        <w:rPr>
-          <w:sz w:val="20"/>
-          <w:szCs w:val="20"/>
-        </w:rPr>
-        <w:t>Shift+Esc</w:t>
-      </w:r>
-      <w:proofErr w:type="spellEnd"/>
-      <w:r>
-        <w:rPr>
-          <w:sz w:val="20"/>
-          <w:szCs w:val="20"/>
-        </w:rPr>
-        <w:t>) to show hidden tab being used</w:t>
-      </w:r>
-    </w:p>
-    <w:p>
-      <w:pPr>
-        <w:ind w:left="216"/>
-        <w:rPr>
-          <w:sz w:val="20"/>
-          <w:szCs w:val="20"/>
-        </w:rPr>
-        <w:sectPr>
-          <w:type w:val="continuous"/>
-          <w:pgSz w:w="15840" w:h="12240" w:orient="landscape"/>
-          <w:pgMar w:top="720" w:right="720" w:bottom="720" w:left="720" w:header="720" w:footer="720" w:gutter="0"/>
-          <w:cols w:num="3" w:space="288" w:equalWidth="0">
-            <w:col w:w="4320" w:space="288"/>
-            <w:col w:w="4752" w:space="288"/>
-            <w:col w:w="4752"/>
-          </w:cols>
-          <w:docGrid w:linePitch="360"/>
-        </w:sectPr>
-      </w:pPr>
-    </w:p>
-    <w:p>
-      <w:pPr>
-        <w:rPr>
-          <w:sz w:val="20"/>
-          <w:szCs w:val="20"/>
-        </w:rPr>
-      </w:pPr>
-      <w:r>
-        <w:rPr>
-          <w:noProof/>
-          <w:sz w:val="20"/>
-          <w:szCs w:val="20"/>
-        </w:rPr>
-        <w:lastRenderedPageBreak/>
-        <w:drawing>
-          <wp:inline distT="0" distB="0" distL="0" distR="0">
-            <wp:extent cx="2743200" cy="1544320"/>
-            <wp:effectExtent l="0" t="0" r="0" b="0"/>
-            <wp:docPr id="5" name="Picture 5"/>
-            <wp:cNvGraphicFramePr>
-              <a:graphicFrameLocks xmlns:a="http://schemas.openxmlformats.org/drawingml/2006/main" noChangeAspect="1"/>
-            </wp:cNvGraphicFramePr>
-            <a:graphic xmlns:a="http://schemas.openxmlformats.org/drawingml/2006/main">
-              <a:graphicData uri="http://schemas.openxmlformats.org/drawingml/2006/picture">
-                <pic:pic xmlns:pic="http://schemas.openxmlformats.org/drawingml/2006/picture">
-                  <pic:nvPicPr>
-                    <pic:cNvPr id="5" name="10.png"/>
-                    <pic:cNvPicPr/>
-                  </pic:nvPicPr>
-                  <pic:blipFill>
-                    <a:blip r:embed="rId13">
-                      <a:extLst>
-                        <a:ext uri="{28A0092B-C50C-407E-A947-70E740481C1C}">
-                          <a14:useLocalDpi xmlns:a14="http://schemas.microsoft.com/office/drawing/2010/main" val="0"/>
-                        </a:ext>
-                      </a:extLst>
-                    </a:blip>
-                    <a:stretch>
-                      <a:fillRect/>
-                    </a:stretch>
-                  </pic:blipFill>
-                  <pic:spPr>
-                    <a:xfrm>
-                      <a:off x="0" y="0"/>
-                      <a:ext cx="2743200" cy="1544320"/>
-                    </a:xfrm>
-                    <a:prstGeom prst="rect">
-                      <a:avLst/>
-                    </a:prstGeom>
-                  </pic:spPr>
-                </pic:pic>
-              </a:graphicData>
-            </a:graphic>
-          </wp:inline>
-        </w:drawing>
-      </w:r>
-    </w:p>
-    <w:p>
-      <w:pPr>
-        <w:pStyle w:val="ListParagraph"/>
-        <w:numPr>
-          <w:ilvl w:val="0"/>
-          <w:numId w:val="6"/>
-        </w:numPr>
-        <w:rPr>
-          <w:b/>
-          <w:sz w:val="20"/>
-          <w:szCs w:val="20"/>
-        </w:rPr>
-      </w:pPr>
-      <w:r>
-        <w:rPr>
-          <w:sz w:val="20"/>
-          <w:szCs w:val="20"/>
-        </w:rPr>
-        <w:br w:type="column"/>
-      </w:r>
-      <w:r>
-        <w:rPr>
-          <w:b/>
-          <w:sz w:val="20"/>
-          <w:szCs w:val="20"/>
-        </w:rPr>
-        <w:lastRenderedPageBreak/>
-        <w:t>Profile Application</w:t>
-      </w:r>
-    </w:p>
-    <w:p>
-      <w:pPr>
-        <w:pStyle w:val="ListParagraph"/>
-        <w:numPr>
-          <w:ilvl w:val="1"/>
-          <w:numId w:val="6"/>
-        </w:numPr>
-        <w:rPr>
-          <w:sz w:val="20"/>
-          <w:szCs w:val="20"/>
-        </w:rPr>
-      </w:pPr>
-      <w:r>
-        <w:rPr>
-          <w:sz w:val="20"/>
-          <w:szCs w:val="20"/>
-        </w:rPr>
-        <w:t>Stop IIS Express</w:t>
-      </w:r>
-    </w:p>
-    <w:p>
-      <w:pPr>
-        <w:pStyle w:val="ListParagraph"/>
-        <w:numPr>
-          <w:ilvl w:val="1"/>
-          <w:numId w:val="6"/>
-        </w:numPr>
-        <w:rPr>
-          <w:sz w:val="20"/>
-          <w:szCs w:val="20"/>
-        </w:rPr>
-      </w:pPr>
-      <w:r>
-        <w:rPr>
-          <w:sz w:val="20"/>
-          <w:szCs w:val="20"/>
-        </w:rPr>
-        <w:t>Cover types of Profiling Modes</w:t>
-      </w:r>
-    </w:p>
-    <w:p>
-      <w:pPr>
-        <w:pStyle w:val="ListParagraph"/>
-        <w:numPr>
-          <w:ilvl w:val="1"/>
-          <w:numId w:val="6"/>
-        </w:numPr>
-        <w:rPr>
-          <w:sz w:val="20"/>
-          <w:szCs w:val="20"/>
-        </w:rPr>
-      </w:pPr>
-      <w:r>
-        <w:rPr>
-          <w:sz w:val="20"/>
-          <w:szCs w:val="20"/>
-        </w:rPr>
-        <w:t>Use IIS Express, Chrome, and Yellow Option</w:t>
-      </w:r>
-    </w:p>
-    <w:p>
-      <w:pPr>
-        <w:pStyle w:val="ListParagraph"/>
-        <w:numPr>
-          <w:ilvl w:val="1"/>
-          <w:numId w:val="6"/>
-        </w:numPr>
-        <w:rPr>
-          <w:sz w:val="20"/>
-          <w:szCs w:val="20"/>
-        </w:rPr>
-      </w:pPr>
-      <w:r>
-        <w:rPr>
-          <w:sz w:val="20"/>
-          <w:szCs w:val="20"/>
-        </w:rPr>
-        <w:t>Allow CPU to flatten after start – mention this should be automated</w:t>
-      </w:r>
-    </w:p>
-    <w:p>
-      <w:pPr>
-        <w:pStyle w:val="ListParagraph"/>
-        <w:numPr>
-          <w:ilvl w:val="1"/>
-          <w:numId w:val="6"/>
-        </w:numPr>
-        <w:rPr>
-          <w:sz w:val="20"/>
-          <w:szCs w:val="20"/>
-        </w:rPr>
-      </w:pPr>
-      <w:r>
-        <w:rPr>
-          <w:sz w:val="20"/>
-          <w:szCs w:val="20"/>
-        </w:rPr>
-        <w:t>Click on All Leagues</w:t>
-      </w:r>
-    </w:p>
-    <w:p>
-      <w:pPr>
-        <w:pStyle w:val="ListParagraph"/>
-        <w:numPr>
-          <w:ilvl w:val="1"/>
-          <w:numId w:val="6"/>
-        </w:numPr>
-        <w:rPr>
-          <w:sz w:val="20"/>
-          <w:szCs w:val="20"/>
-        </w:rPr>
-      </w:pPr>
-      <w:r>
-        <w:rPr>
-          <w:sz w:val="20"/>
-          <w:szCs w:val="20"/>
-        </w:rPr>
-        <w:t>Stop Profiler</w:t>
-      </w:r>
-    </w:p>
-    <w:p>
-      <w:pPr>
-        <w:pStyle w:val="ListParagraph"/>
-        <w:numPr>
-          <w:ilvl w:val="1"/>
-          <w:numId w:val="6"/>
-        </w:numPr>
-        <w:rPr>
-          <w:sz w:val="20"/>
-          <w:szCs w:val="20"/>
-        </w:rPr>
-      </w:pPr>
-      <w:r>
-        <w:rPr>
-          <w:sz w:val="20"/>
-          <w:szCs w:val="20"/>
-        </w:rPr>
-        <w:t>Examine Outgoing HTTP Requests</w:t>
-      </w:r>
-    </w:p>
-    <w:p>
-      <w:pPr>
-        <w:pStyle w:val="ListParagraph"/>
-        <w:numPr>
-          <w:ilvl w:val="1"/>
-          <w:numId w:val="6"/>
-        </w:numPr>
-        <w:rPr>
-          <w:sz w:val="20"/>
-          <w:szCs w:val="20"/>
-        </w:rPr>
-      </w:pPr>
-      <w:r>
-        <w:rPr>
-          <w:sz w:val="20"/>
-          <w:szCs w:val="20"/>
-        </w:rPr>
-        <w:t>Select the All hump and describe the hit count and time w/ children.</w:t>
-      </w:r>
-    </w:p>
-    <w:p>
-      <w:pPr>
-        <w:pStyle w:val="ListParagraph"/>
-        <w:numPr>
-          <w:ilvl w:val="1"/>
-          <w:numId w:val="6"/>
-        </w:numPr>
-        <w:rPr>
-          <w:sz w:val="20"/>
-          <w:szCs w:val="20"/>
-        </w:rPr>
-      </w:pPr>
-      <w:r>
-        <w:rPr>
-          <w:sz w:val="20"/>
-          <w:szCs w:val="20"/>
-        </w:rPr>
-        <w:t>Toggle percent and milliseconds</w:t>
-      </w:r>
-    </w:p>
-    <w:p>
-      <w:pPr>
-        <w:pStyle w:val="ListParagraph"/>
-        <w:numPr>
-          <w:ilvl w:val="1"/>
-          <w:numId w:val="6"/>
-        </w:numPr>
-        <w:rPr>
-          <w:sz w:val="20"/>
-          <w:szCs w:val="20"/>
-        </w:rPr>
-      </w:pPr>
-      <w:r>
-        <w:rPr>
-          <w:sz w:val="20"/>
-          <w:szCs w:val="20"/>
-        </w:rPr>
-        <w:t>Right click on the Call Tree and “Expand the most expensive call stack”</w:t>
-      </w:r>
-    </w:p>
-    <w:p>
-      <w:pPr>
-        <w:pStyle w:val="ListParagraph"/>
-        <w:numPr>
-          <w:ilvl w:val="1"/>
-          <w:numId w:val="6"/>
-        </w:numPr>
-        <w:rPr>
-          <w:sz w:val="20"/>
-          <w:szCs w:val="20"/>
-        </w:rPr>
-      </w:pPr>
-      <w:r>
-        <w:rPr>
-          <w:sz w:val="20"/>
-          <w:szCs w:val="20"/>
-        </w:rPr>
-        <w:t>Find the 160 queries, switch to DB view</w:t>
-      </w:r>
-    </w:p>
-    <w:p>
-      <w:pPr>
-        <w:pStyle w:val="ListParagraph"/>
-        <w:numPr>
-          <w:ilvl w:val="1"/>
-          <w:numId w:val="6"/>
-        </w:numPr>
-        <w:rPr>
-          <w:sz w:val="20"/>
-          <w:szCs w:val="20"/>
-        </w:rPr>
-      </w:pPr>
-      <w:r>
-        <w:rPr>
-          <w:sz w:val="20"/>
-          <w:szCs w:val="20"/>
-        </w:rPr>
-        <w:t>See the problem in the decompiled code.</w:t>
-      </w:r>
-    </w:p>
-    <w:p>
-      <w:pPr>
-        <w:pStyle w:val="ListParagraph"/>
-        <w:numPr>
-          <w:ilvl w:val="1"/>
-          <w:numId w:val="6"/>
-        </w:numPr>
-        <w:rPr>
-          <w:sz w:val="20"/>
-          <w:szCs w:val="20"/>
-        </w:rPr>
-      </w:pPr>
-      <w:r>
-        <w:rPr>
-          <w:sz w:val="20"/>
-          <w:szCs w:val="20"/>
-        </w:rPr>
-        <w:t xml:space="preserve">Fix the problem with a .Include(m =&gt; </w:t>
-      </w:r>
-      <w:proofErr w:type="spellStart"/>
-      <w:r>
-        <w:rPr>
-          <w:sz w:val="20"/>
-          <w:szCs w:val="20"/>
-        </w:rPr>
-        <w:t>m.Team.League</w:t>
-      </w:r>
-      <w:proofErr w:type="spellEnd"/>
-      <w:r>
-        <w:rPr>
-          <w:sz w:val="20"/>
-          <w:szCs w:val="20"/>
-        </w:rPr>
-        <w:t>) in the All() method</w:t>
-      </w:r>
-    </w:p>
-    <w:p>
-      <w:pPr>
-        <w:pStyle w:val="ListParagraph"/>
-        <w:numPr>
-          <w:ilvl w:val="1"/>
-          <w:numId w:val="6"/>
-        </w:numPr>
-        <w:rPr>
-          <w:sz w:val="20"/>
-          <w:szCs w:val="20"/>
-        </w:rPr>
-      </w:pPr>
-      <w:r>
-        <w:rPr>
-          <w:sz w:val="20"/>
-          <w:szCs w:val="20"/>
-        </w:rPr>
-        <w:t>Re-profile and see savings</w:t>
-      </w:r>
-    </w:p>
-    <w:p>
-      <w:pPr>
-        <w:ind w:left="216"/>
-        <w:rPr>
-          <w:sz w:val="20"/>
-          <w:szCs w:val="20"/>
-        </w:rPr>
-        <w:sectPr>
-          <w:type w:val="continuous"/>
-          <w:pgSz w:w="15840" w:h="12240" w:orient="landscape"/>
-          <w:pgMar w:top="720" w:right="720" w:bottom="720" w:left="720" w:header="720" w:footer="720" w:gutter="0"/>
-          <w:cols w:num="3" w:space="288" w:equalWidth="0">
-            <w:col w:w="4320" w:space="288"/>
-            <w:col w:w="4752" w:space="288"/>
-            <w:col w:w="4752"/>
-          </w:cols>
-          <w:docGrid w:linePitch="360"/>
-        </w:sectPr>
-      </w:pPr>
-    </w:p>
-    <w:p>
-      <w:pPr>
-        <w:ind w:left="216"/>
-        <w:rPr>
-          <w:sz w:val="20"/>
-          <w:szCs w:val="20"/>
-        </w:rPr>
-      </w:pPr>
-      <w:r>
-        <w:rPr>
-          <w:noProof/>
-          <w:sz w:val="20"/>
-          <w:szCs w:val="20"/>
-        </w:rPr>
-        <w:lastRenderedPageBreak/>
-        <w:drawing>
-          <wp:inline distT="0" distB="0" distL="0" distR="0">
-            <wp:extent cx="2743200" cy="1544320"/>
-            <wp:effectExtent l="0" t="0" r="0" b="0"/>
-            <wp:docPr id="6" name="Picture 6"/>
-            <wp:cNvGraphicFramePr>
-              <a:graphicFrameLocks xmlns:a="http://schemas.openxmlformats.org/drawingml/2006/main" noChangeAspect="1"/>
-            </wp:cNvGraphicFramePr>
-            <a:graphic xmlns:a="http://schemas.openxmlformats.org/drawingml/2006/main">
-              <a:graphicData uri="http://schemas.openxmlformats.org/drawingml/2006/picture">
-                <pic:pic xmlns:pic="http://schemas.openxmlformats.org/drawingml/2006/picture">
-                  <pic:nvPicPr>
-                    <pic:cNvPr id="6" name="12.png"/>
                     <pic:cNvPicPr/>
                   </pic:nvPicPr>
                   <pic:blipFill>
@@ -2151,7 +1274,7 @@
         <w:pStyle w:val="ListParagraph"/>
         <w:numPr>
           <w:ilvl w:val="0"/>
-          <w:numId w:val="8"/>
+          <w:numId w:val="3"/>
         </w:numPr>
         <w:rPr>
           <w:b/>
@@ -2173,107 +1296,92 @@
           <w:szCs w:val="20"/>
         </w:rPr>
         <w:lastRenderedPageBreak/>
-        <w:t>Profile Application</w:t>
-      </w:r>
-    </w:p>
-    <w:p>
-      <w:pPr>
-        <w:pStyle w:val="ListParagraph"/>
-        <w:numPr>
-          <w:ilvl w:val="1"/>
-          <w:numId w:val="8"/>
-        </w:numPr>
-        <w:rPr>
-          <w:sz w:val="20"/>
-          <w:szCs w:val="20"/>
-        </w:rPr>
-      </w:pPr>
-      <w:r>
-        <w:rPr>
-          <w:sz w:val="20"/>
-          <w:szCs w:val="20"/>
-        </w:rPr>
-        <w:t xml:space="preserve">Explain lack of CPU intensive JS in </w:t>
-      </w:r>
-      <w:proofErr w:type="spellStart"/>
-      <w:r>
-        <w:rPr>
-          <w:sz w:val="20"/>
-          <w:szCs w:val="20"/>
-        </w:rPr>
-        <w:t>MiLB</w:t>
-      </w:r>
-      <w:proofErr w:type="spellEnd"/>
-      <w:r>
-        <w:rPr>
-          <w:sz w:val="20"/>
-          <w:szCs w:val="20"/>
-        </w:rPr>
-        <w:t xml:space="preserve"> Mascots and browse to http://octane-benchmark.googlecode.com/svn/latest/index.html</w:t>
-      </w:r>
-    </w:p>
-    <w:p>
-      <w:pPr>
-        <w:pStyle w:val="ListParagraph"/>
-        <w:numPr>
-          <w:ilvl w:val="1"/>
-          <w:numId w:val="8"/>
-        </w:numPr>
-        <w:rPr>
-          <w:sz w:val="20"/>
-          <w:szCs w:val="20"/>
-        </w:rPr>
-      </w:pPr>
-      <w:r>
-        <w:rPr>
-          <w:sz w:val="20"/>
-          <w:szCs w:val="20"/>
-        </w:rPr>
-        <w:t>Show similarities</w:t>
-      </w:r>
-    </w:p>
-    <w:p>
-      <w:pPr>
-        <w:pStyle w:val="ListParagraph"/>
-        <w:numPr>
-          <w:ilvl w:val="1"/>
-          <w:numId w:val="8"/>
-        </w:numPr>
-        <w:rPr>
-          <w:sz w:val="20"/>
-          <w:szCs w:val="20"/>
-        </w:rPr>
-      </w:pPr>
-      <w:r>
-        <w:rPr>
-          <w:sz w:val="20"/>
-          <w:szCs w:val="20"/>
-        </w:rPr>
-        <w:t>MS or % view</w:t>
-      </w:r>
-    </w:p>
-    <w:p>
-      <w:pPr>
-        <w:pStyle w:val="ListParagraph"/>
-        <w:numPr>
-          <w:ilvl w:val="1"/>
-          <w:numId w:val="8"/>
-        </w:numPr>
-        <w:rPr>
-          <w:sz w:val="20"/>
-          <w:szCs w:val="20"/>
-        </w:rPr>
-      </w:pPr>
-      <w:r>
-        <w:rPr>
-          <w:sz w:val="20"/>
-          <w:szCs w:val="20"/>
-        </w:rPr>
-        <w:t>Show off flame chart – time across stack vertically</w:t>
-      </w:r>
-    </w:p>
-    <w:p>
-      <w:pPr>
+        <w:t>Async Script Demo</w:t>
+      </w:r>
+    </w:p>
+    <w:p>
+      <w:pPr>
+        <w:pStyle w:val="ListParagraph"/>
+        <w:numPr>
+          <w:ilvl w:val="1"/>
+          <w:numId w:val="3"/>
+        </w:numPr>
+        <w:rPr>
+          <w:sz w:val="20"/>
+          <w:szCs w:val="20"/>
+        </w:rPr>
+      </w:pPr>
+      <w:r>
+        <w:rPr>
+          <w:sz w:val="20"/>
+          <w:szCs w:val="20"/>
+        </w:rPr>
+        <w:t>Uncomment ThirdPartyScript – these we can’t always control the placement of</w:t>
+      </w:r>
+    </w:p>
+    <w:p>
+      <w:pPr>
+        <w:pStyle w:val="ListParagraph"/>
+        <w:numPr>
+          <w:ilvl w:val="1"/>
+          <w:numId w:val="3"/>
+        </w:numPr>
+        <w:rPr>
+          <w:sz w:val="20"/>
+          <w:szCs w:val="20"/>
+        </w:rPr>
+      </w:pPr>
+      <w:r>
+        <w:rPr>
+          <w:sz w:val="20"/>
+          <w:szCs w:val="20"/>
+        </w:rPr>
+        <w:t>Reload page and notice the 3 second delay due to blocked parsing</w:t>
+      </w:r>
+    </w:p>
+    <w:p>
+      <w:pPr>
+        <w:pStyle w:val="ListParagraph"/>
+        <w:numPr>
+          <w:ilvl w:val="1"/>
+          <w:numId w:val="3"/>
+        </w:numPr>
+        <w:rPr>
+          <w:sz w:val="20"/>
+          <w:szCs w:val="20"/>
+        </w:rPr>
+      </w:pPr>
+      <w:r>
+        <w:rPr>
+          <w:sz w:val="20"/>
+          <w:szCs w:val="20"/>
+        </w:rPr>
+        <w:t>Replace with snippet</w:t>
+      </w:r>
+    </w:p>
+    <w:p>
+      <w:pPr>
+        <w:pStyle w:val="ListParagraph"/>
+        <w:numPr>
+          <w:ilvl w:val="1"/>
+          <w:numId w:val="3"/>
+        </w:numPr>
+        <w:rPr>
+          <w:sz w:val="20"/>
+          <w:szCs w:val="20"/>
+        </w:rPr>
+      </w:pPr>
+      <w:r>
+        <w:rPr>
+          <w:sz w:val="20"/>
+          <w:szCs w:val="20"/>
+        </w:rPr>
+        <w:t>Refresh</w:t>
+      </w:r>
+    </w:p>
+    <w:p>
+      <w:pPr>
+        <w:pStyle w:val="ListParagraph"/>
         <w:ind w:left="216"/>
         <w:rPr>
           <w:sz w:val="20"/>
@@ -2294,7 +1402,6 @@
     </w:p>
     <w:p>
       <w:pPr>
-        <w:ind w:left="216"/>
         <w:rPr>
           <w:sz w:val="20"/>
           <w:szCs w:val="20"/>
@@ -2311,7 +1418,7 @@
           <wp:inline distT="0" distB="0" distL="0" distR="0">
             <wp:extent cx="2743200" cy="1544320"/>
             <wp:effectExtent l="0" t="0" r="0" b="0"/>
-            <wp:docPr id="7" name="Picture 7"/>
+            <wp:docPr id="4" name="Picture 4"/>
             <wp:cNvGraphicFramePr>
               <a:graphicFrameLocks xmlns:a="http://schemas.openxmlformats.org/drawingml/2006/main" noChangeAspect="1"/>
             </wp:cNvGraphicFramePr>
@@ -2319,7 +1426,7 @@
               <a:graphicData uri="http://schemas.openxmlformats.org/drawingml/2006/picture">
                 <pic:pic xmlns:pic="http://schemas.openxmlformats.org/drawingml/2006/picture">
                   <pic:nvPicPr>
-                    <pic:cNvPr id="7" name="16.png"/>
+                    <pic:cNvPr id="4" name="08.png"/>
                     <pic:cNvPicPr/>
                   </pic:nvPicPr>
                   <pic:blipFill>
@@ -2355,7 +1462,7 @@
         <w:pStyle w:val="ListParagraph"/>
         <w:numPr>
           <w:ilvl w:val="0"/>
-          <w:numId w:val="9"/>
+          <w:numId w:val="4"/>
         </w:numPr>
         <w:rPr>
           <w:b/>
@@ -2377,87 +1484,67 @@
           <w:szCs w:val="20"/>
         </w:rPr>
         <w:lastRenderedPageBreak/>
-        <w:t>Timeline Demo</w:t>
-      </w:r>
-    </w:p>
-    <w:p>
-      <w:pPr>
-        <w:pStyle w:val="ListParagraph"/>
-        <w:numPr>
-          <w:ilvl w:val="1"/>
-          <w:numId w:val="9"/>
-        </w:numPr>
-        <w:rPr>
-          <w:sz w:val="20"/>
-          <w:szCs w:val="20"/>
-        </w:rPr>
-      </w:pPr>
-      <w:r>
-        <w:rPr>
-          <w:sz w:val="20"/>
-          <w:szCs w:val="20"/>
-        </w:rPr>
-        <w:t>Record All Page</w:t>
-      </w:r>
-    </w:p>
-    <w:p>
-      <w:pPr>
-        <w:pStyle w:val="ListParagraph"/>
-        <w:numPr>
-          <w:ilvl w:val="1"/>
-          <w:numId w:val="9"/>
-        </w:numPr>
-        <w:rPr>
-          <w:sz w:val="20"/>
-          <w:szCs w:val="20"/>
-        </w:rPr>
-      </w:pPr>
-      <w:r>
-        <w:rPr>
-          <w:sz w:val="20"/>
-          <w:szCs w:val="20"/>
-        </w:rPr>
-        <w:t>Show Events</w:t>
-      </w:r>
-    </w:p>
-    <w:p>
-      <w:pPr>
-        <w:pStyle w:val="ListParagraph"/>
-        <w:numPr>
-          <w:ilvl w:val="1"/>
-          <w:numId w:val="9"/>
-        </w:numPr>
-        <w:rPr>
-          <w:sz w:val="20"/>
-          <w:szCs w:val="20"/>
-        </w:rPr>
-      </w:pPr>
-      <w:r>
-        <w:rPr>
-          <w:sz w:val="20"/>
-          <w:szCs w:val="20"/>
-        </w:rPr>
-        <w:t>Show Frames</w:t>
-      </w:r>
-    </w:p>
-    <w:p>
-      <w:pPr>
-        <w:pStyle w:val="ListParagraph"/>
-        <w:numPr>
-          <w:ilvl w:val="1"/>
-          <w:numId w:val="9"/>
-        </w:numPr>
-        <w:rPr>
-          <w:sz w:val="20"/>
-          <w:szCs w:val="20"/>
-        </w:rPr>
-      </w:pPr>
-      <w:r>
-        <w:rPr>
-          <w:sz w:val="20"/>
-          <w:szCs w:val="20"/>
-        </w:rPr>
-        <w:t>Zoom In on a Few Segments</w:t>
+        <w:t>Prerender Demo</w:t>
+      </w:r>
+    </w:p>
+    <w:p>
+      <w:pPr>
+        <w:pStyle w:val="ListParagraph"/>
+        <w:numPr>
+          <w:ilvl w:val="1"/>
+          <w:numId w:val="4"/>
+        </w:numPr>
+        <w:rPr>
+          <w:sz w:val="20"/>
+          <w:szCs w:val="20"/>
+        </w:rPr>
+      </w:pPr>
+      <w:r>
+        <w:rPr>
+          <w:sz w:val="20"/>
+          <w:szCs w:val="20"/>
+        </w:rPr>
+        <w:t>Close Dev Tools!</w:t>
+      </w:r>
+    </w:p>
+    <w:p>
+      <w:pPr>
+        <w:pStyle w:val="ListParagraph"/>
+        <w:numPr>
+          <w:ilvl w:val="1"/>
+          <w:numId w:val="4"/>
+        </w:numPr>
+        <w:rPr>
+          <w:sz w:val="20"/>
+          <w:szCs w:val="20"/>
+        </w:rPr>
+      </w:pPr>
+      <w:r>
+        <w:rPr>
+          <w:sz w:val="20"/>
+          <w:szCs w:val="20"/>
+        </w:rPr>
+        <w:t>View Source on Home Page to show link tag</w:t>
+      </w:r>
+    </w:p>
+    <w:p>
+      <w:pPr>
+        <w:pStyle w:val="ListParagraph"/>
+        <w:numPr>
+          <w:ilvl w:val="1"/>
+          <w:numId w:val="4"/>
+        </w:numPr>
+        <w:rPr>
+          <w:sz w:val="20"/>
+          <w:szCs w:val="20"/>
+        </w:rPr>
+      </w:pPr>
+      <w:r>
+        <w:rPr>
+          <w:sz w:val="20"/>
+          <w:szCs w:val="20"/>
+        </w:rPr>
+        <w:t>Open chrome://net-internals/#prerender and Task Manager (Shift+Esc) to show hidden tab being used</w:t>
       </w:r>
     </w:p>
     <w:p>
@@ -2482,7 +1569,6 @@
     </w:p>
     <w:p>
       <w:pPr>
-        <w:ind w:left="216"/>
         <w:rPr>
           <w:sz w:val="20"/>
           <w:szCs w:val="20"/>
@@ -2499,7 +1585,7 @@
           <wp:inline distT="0" distB="0" distL="0" distR="0">
             <wp:extent cx="2743200" cy="1544320"/>
             <wp:effectExtent l="0" t="0" r="0" b="0"/>
-            <wp:docPr id="8" name="Picture 8"/>
+            <wp:docPr id="5" name="Picture 5"/>
             <wp:cNvGraphicFramePr>
               <a:graphicFrameLocks xmlns:a="http://schemas.openxmlformats.org/drawingml/2006/main" noChangeAspect="1"/>
             </wp:cNvGraphicFramePr>
@@ -2507,7 +1593,7 @@
               <a:graphicData uri="http://schemas.openxmlformats.org/drawingml/2006/picture">
                 <pic:pic xmlns:pic="http://schemas.openxmlformats.org/drawingml/2006/picture">
                   <pic:nvPicPr>
-                    <pic:cNvPr id="8" name="22.png"/>
+                    <pic:cNvPr id="5" name="10.png"/>
                     <pic:cNvPicPr/>
                   </pic:nvPicPr>
                   <pic:blipFill>
@@ -2543,7 +1629,7 @@
         <w:pStyle w:val="ListParagraph"/>
         <w:numPr>
           <w:ilvl w:val="0"/>
-          <w:numId w:val="10"/>
+          <w:numId w:val="6"/>
         </w:numPr>
         <w:rPr>
           <w:b/>
@@ -2565,92 +1651,319 @@
           <w:szCs w:val="20"/>
         </w:rPr>
         <w:lastRenderedPageBreak/>
-        <w:t>Paint Demo 1</w:t>
-      </w:r>
-    </w:p>
-    <w:p>
-      <w:pPr>
-        <w:pStyle w:val="ListParagraph"/>
-        <w:numPr>
-          <w:ilvl w:val="1"/>
-          <w:numId w:val="10"/>
-        </w:numPr>
-        <w:rPr>
-          <w:sz w:val="20"/>
-          <w:szCs w:val="20"/>
-        </w:rPr>
-      </w:pPr>
-      <w:r>
-        <w:rPr>
-          <w:sz w:val="20"/>
-          <w:szCs w:val="20"/>
-        </w:rPr>
-        <w:t>Enable “Show Paint Rectangles” &amp; Show composited layer boarders</w:t>
-      </w:r>
-    </w:p>
-    <w:p>
-      <w:pPr>
-        <w:pStyle w:val="ListParagraph"/>
-        <w:numPr>
-          <w:ilvl w:val="1"/>
-          <w:numId w:val="10"/>
-        </w:numPr>
-        <w:rPr>
-          <w:sz w:val="20"/>
-          <w:szCs w:val="20"/>
-        </w:rPr>
-      </w:pPr>
-      <w:r>
-        <w:rPr>
-          <w:sz w:val="20"/>
-          <w:szCs w:val="20"/>
-        </w:rPr>
-        <w:t>Scroll and show red boxes + blue boxes and explain the difference</w:t>
-      </w:r>
-    </w:p>
-    <w:p>
-      <w:pPr>
-        <w:pStyle w:val="ListParagraph"/>
-        <w:numPr>
-          <w:ilvl w:val="1"/>
-          <w:numId w:val="10"/>
-        </w:numPr>
-        <w:rPr>
-          <w:sz w:val="20"/>
-          <w:szCs w:val="20"/>
-        </w:rPr>
-      </w:pPr>
-      <w:r>
-        <w:rPr>
-          <w:sz w:val="20"/>
-          <w:szCs w:val="20"/>
-        </w:rPr>
-        <w:t>Add translate(0) to promote layer</w:t>
-      </w:r>
-    </w:p>
-    <w:p>
-      <w:pPr>
-        <w:pStyle w:val="ListParagraph"/>
-        <w:numPr>
-          <w:ilvl w:val="1"/>
-          <w:numId w:val="10"/>
-        </w:numPr>
-        <w:rPr>
-          <w:sz w:val="20"/>
-          <w:szCs w:val="20"/>
-        </w:rPr>
-      </w:pPr>
-      <w:r>
-        <w:rPr>
-          <w:sz w:val="20"/>
-          <w:szCs w:val="20"/>
-        </w:rPr>
-        <w:t>Record in chrome://tracing and show off layers there, stress how beta it is</w:t>
-      </w:r>
-    </w:p>
-    <w:p>
-      <w:pPr>
-        <w:pStyle w:val="ListParagraph"/>
+        <w:t>Profile Application</w:t>
+      </w:r>
+    </w:p>
+    <w:p>
+      <w:pPr>
+        <w:pStyle w:val="ListParagraph"/>
+        <w:numPr>
+          <w:ilvl w:val="1"/>
+          <w:numId w:val="6"/>
+        </w:numPr>
+        <w:rPr>
+          <w:sz w:val="20"/>
+          <w:szCs w:val="20"/>
+        </w:rPr>
+      </w:pPr>
+      <w:r>
+        <w:rPr>
+          <w:sz w:val="20"/>
+          <w:szCs w:val="20"/>
+        </w:rPr>
+        <w:t>Stop IIS Express</w:t>
+      </w:r>
+    </w:p>
+    <w:p>
+      <w:pPr>
+        <w:pStyle w:val="ListParagraph"/>
+        <w:numPr>
+          <w:ilvl w:val="1"/>
+          <w:numId w:val="6"/>
+        </w:numPr>
+        <w:rPr>
+          <w:sz w:val="20"/>
+          <w:szCs w:val="20"/>
+        </w:rPr>
+      </w:pPr>
+      <w:r>
+        <w:rPr>
+          <w:sz w:val="20"/>
+          <w:szCs w:val="20"/>
+        </w:rPr>
+        <w:t>Cover types of Profiling Modes</w:t>
+      </w:r>
+    </w:p>
+    <w:p>
+      <w:pPr>
+        <w:pStyle w:val="ListParagraph"/>
+        <w:numPr>
+          <w:ilvl w:val="1"/>
+          <w:numId w:val="6"/>
+        </w:numPr>
+        <w:rPr>
+          <w:sz w:val="20"/>
+          <w:szCs w:val="20"/>
+        </w:rPr>
+      </w:pPr>
+      <w:r>
+        <w:rPr>
+          <w:sz w:val="20"/>
+          <w:szCs w:val="20"/>
+        </w:rPr>
+        <w:t>Use IIS Express, Chrome, and Yellow Option</w:t>
+      </w:r>
+    </w:p>
+    <w:p>
+      <w:pPr>
+        <w:pStyle w:val="ListParagraph"/>
+        <w:numPr>
+          <w:ilvl w:val="1"/>
+          <w:numId w:val="6"/>
+        </w:numPr>
+        <w:rPr>
+          <w:sz w:val="20"/>
+          <w:szCs w:val="20"/>
+        </w:rPr>
+      </w:pPr>
+      <w:r>
+        <w:rPr>
+          <w:sz w:val="20"/>
+          <w:szCs w:val="20"/>
+        </w:rPr>
+        <w:t>Allow CPU to flatten after start – mention this should be automated</w:t>
+      </w:r>
+    </w:p>
+    <w:p>
+      <w:pPr>
+        <w:pStyle w:val="ListParagraph"/>
+        <w:numPr>
+          <w:ilvl w:val="1"/>
+          <w:numId w:val="6"/>
+        </w:numPr>
+        <w:rPr>
+          <w:sz w:val="20"/>
+          <w:szCs w:val="20"/>
+        </w:rPr>
+      </w:pPr>
+      <w:r>
+        <w:rPr>
+          <w:sz w:val="20"/>
+          <w:szCs w:val="20"/>
+        </w:rPr>
+        <w:t>Click on All Leagues</w:t>
+      </w:r>
+    </w:p>
+    <w:p>
+      <w:pPr>
+        <w:pStyle w:val="ListParagraph"/>
+        <w:numPr>
+          <w:ilvl w:val="1"/>
+          <w:numId w:val="6"/>
+        </w:numPr>
+        <w:rPr>
+          <w:sz w:val="20"/>
+          <w:szCs w:val="20"/>
+        </w:rPr>
+      </w:pPr>
+      <w:r>
+        <w:rPr>
+          <w:sz w:val="20"/>
+          <w:szCs w:val="20"/>
+        </w:rPr>
+        <w:t>Stop Profiler</w:t>
+      </w:r>
+    </w:p>
+    <w:p>
+      <w:pPr>
+        <w:pStyle w:val="ListParagraph"/>
+        <w:numPr>
+          <w:ilvl w:val="1"/>
+          <w:numId w:val="6"/>
+        </w:numPr>
+        <w:rPr>
+          <w:sz w:val="20"/>
+          <w:szCs w:val="20"/>
+        </w:rPr>
+      </w:pPr>
+      <w:r>
+        <w:rPr>
+          <w:sz w:val="20"/>
+          <w:szCs w:val="20"/>
+        </w:rPr>
+        <w:t xml:space="preserve">Examine </w:t>
+      </w:r>
+      <w:r>
+        <w:rPr>
+          <w:sz w:val="20"/>
+          <w:szCs w:val="20"/>
+        </w:rPr>
+        <w:t xml:space="preserve">Client </w:t>
+      </w:r>
+      <w:r>
+        <w:rPr>
+          <w:sz w:val="20"/>
+          <w:szCs w:val="20"/>
+        </w:rPr>
+        <w:t>HTTP Requests</w:t>
+      </w:r>
+    </w:p>
+    <w:p>
+      <w:pPr>
+        <w:pStyle w:val="ListParagraph"/>
+        <w:numPr>
+          <w:ilvl w:val="1"/>
+          <w:numId w:val="6"/>
+        </w:numPr>
+        <w:rPr>
+          <w:sz w:val="20"/>
+          <w:szCs w:val="20"/>
+        </w:rPr>
+      </w:pPr>
+      <w:r>
+        <w:rPr>
+          <w:sz w:val="20"/>
+          <w:szCs w:val="20"/>
+        </w:rPr>
+        <w:t>Select the All hump and describe the hit count and time w/ children.</w:t>
+      </w:r>
+    </w:p>
+    <w:p>
+      <w:pPr>
+        <w:pStyle w:val="ListParagraph"/>
+        <w:numPr>
+          <w:ilvl w:val="1"/>
+          <w:numId w:val="6"/>
+        </w:numPr>
+        <w:rPr>
+          <w:sz w:val="20"/>
+          <w:szCs w:val="20"/>
+        </w:rPr>
+      </w:pPr>
+      <w:r>
+        <w:rPr>
+          <w:sz w:val="20"/>
+          <w:szCs w:val="20"/>
+        </w:rPr>
+        <w:t>Toggle percent and milliseconds</w:t>
+      </w:r>
+    </w:p>
+    <w:p>
+      <w:pPr>
+        <w:pStyle w:val="ListParagraph"/>
+        <w:numPr>
+          <w:ilvl w:val="1"/>
+          <w:numId w:val="6"/>
+        </w:numPr>
+        <w:rPr>
+          <w:sz w:val="20"/>
+          <w:szCs w:val="20"/>
+        </w:rPr>
+      </w:pPr>
+      <w:r>
+        <w:rPr>
+          <w:sz w:val="20"/>
+          <w:szCs w:val="20"/>
+        </w:rPr>
+        <w:t>Right click on the Call Tree and “Expand the most expensive call stack”</w:t>
+      </w:r>
+    </w:p>
+    <w:p>
+      <w:pPr>
+        <w:pStyle w:val="ListParagraph"/>
+        <w:numPr>
+          <w:ilvl w:val="1"/>
+          <w:numId w:val="6"/>
+        </w:numPr>
+        <w:rPr>
+          <w:sz w:val="20"/>
+          <w:szCs w:val="20"/>
+        </w:rPr>
+      </w:pPr>
+      <w:r>
+        <w:rPr>
+          <w:sz w:val="20"/>
+          <w:szCs w:val="20"/>
+        </w:rPr>
+        <w:t>Find the 160 queries, switch to DB view</w:t>
+      </w:r>
+    </w:p>
+    <w:p>
+      <w:pPr>
+        <w:pStyle w:val="ListParagraph"/>
+        <w:numPr>
+          <w:ilvl w:val="1"/>
+          <w:numId w:val="6"/>
+        </w:numPr>
+        <w:rPr>
+          <w:sz w:val="20"/>
+          <w:szCs w:val="20"/>
+        </w:rPr>
+      </w:pPr>
+      <w:r>
+        <w:rPr>
+          <w:sz w:val="20"/>
+          <w:szCs w:val="20"/>
+        </w:rPr>
+        <w:t>See the problem in the decompiled code.</w:t>
+      </w:r>
+    </w:p>
+    <w:p>
+      <w:pPr>
+        <w:pStyle w:val="ListParagraph"/>
+        <w:numPr>
+          <w:ilvl w:val="1"/>
+          <w:numId w:val="6"/>
+        </w:numPr>
+        <w:rPr>
+          <w:sz w:val="20"/>
+          <w:szCs w:val="20"/>
+        </w:rPr>
+      </w:pPr>
+      <w:r>
+        <w:rPr>
+          <w:sz w:val="20"/>
+          <w:szCs w:val="20"/>
+        </w:rPr>
+        <w:t>Fix the problem with a .Include(m =&gt; m.Team.League) in the All() method</w:t>
+      </w:r>
+    </w:p>
+    <w:p>
+      <w:pPr>
+        <w:pStyle w:val="ListParagraph"/>
+        <w:numPr>
+          <w:ilvl w:val="1"/>
+          <w:numId w:val="6"/>
+        </w:numPr>
+        <w:rPr>
+          <w:sz w:val="20"/>
+          <w:szCs w:val="20"/>
+        </w:rPr>
+      </w:pPr>
+      <w:r>
+        <w:rPr>
+          <w:sz w:val="20"/>
+          <w:szCs w:val="20"/>
+        </w:rPr>
+        <w:t xml:space="preserve">Re-profile and </w:t>
+      </w:r>
+      <w:r>
+        <w:rPr>
+          <w:sz w:val="20"/>
+          <w:szCs w:val="20"/>
+        </w:rPr>
+        <w:t>far</w:t>
+      </w:r>
+      <w:r>
+        <w:rPr>
+          <w:sz w:val="20"/>
+          <w:szCs w:val="20"/>
+        </w:rPr>
+        <w:t xml:space="preserve"> fewer DB Queries</w:t>
+      </w:r>
+    </w:p>
+    <w:p>
+      <w:pPr>
         <w:ind w:left="216"/>
         <w:rPr>
           <w:sz w:val="20"/>
@@ -2671,7 +1984,6 @@
     </w:p>
     <w:p>
       <w:pPr>
-        <w:pStyle w:val="ListParagraph"/>
         <w:ind w:left="216"/>
         <w:rPr>
           <w:sz w:val="20"/>
@@ -2689,7 +2001,7 @@
           <wp:inline distT="0" distB="0" distL="0" distR="0">
             <wp:extent cx="2743200" cy="1544320"/>
             <wp:effectExtent l="0" t="0" r="0" b="0"/>
-            <wp:docPr id="9" name="Picture 9"/>
+            <wp:docPr id="6" name="Picture 6"/>
             <wp:cNvGraphicFramePr>
               <a:graphicFrameLocks xmlns:a="http://schemas.openxmlformats.org/drawingml/2006/main" noChangeAspect="1"/>
             </wp:cNvGraphicFramePr>
@@ -2697,7 +2009,7 @@
               <a:graphicData uri="http://schemas.openxmlformats.org/drawingml/2006/picture">
                 <pic:pic xmlns:pic="http://schemas.openxmlformats.org/drawingml/2006/picture">
                   <pic:nvPicPr>
-                    <pic:cNvPr id="9" name="23.png"/>
+                    <pic:cNvPr id="6" name="12.png"/>
                     <pic:cNvPicPr/>
                   </pic:nvPicPr>
                   <pic:blipFill>
@@ -2733,6 +2045,599 @@
         <w:pStyle w:val="ListParagraph"/>
         <w:numPr>
           <w:ilvl w:val="0"/>
+          <w:numId w:val="8"/>
+        </w:numPr>
+        <w:rPr>
+          <w:b/>
+          <w:sz w:val="20"/>
+          <w:szCs w:val="20"/>
+        </w:rPr>
+      </w:pPr>
+      <w:r>
+        <w:rPr>
+          <w:sz w:val="20"/>
+          <w:szCs w:val="20"/>
+        </w:rPr>
+        <w:br w:type="column"/>
+      </w:r>
+      <w:r>
+        <w:rPr>
+          <w:b/>
+          <w:sz w:val="20"/>
+          <w:szCs w:val="20"/>
+        </w:rPr>
+        <w:lastRenderedPageBreak/>
+        <w:t>Profile Application</w:t>
+      </w:r>
+    </w:p>
+    <w:p>
+      <w:pPr>
+        <w:pStyle w:val="ListParagraph"/>
+        <w:numPr>
+          <w:ilvl w:val="1"/>
+          <w:numId w:val="8"/>
+        </w:numPr>
+        <w:rPr>
+          <w:sz w:val="20"/>
+          <w:szCs w:val="20"/>
+        </w:rPr>
+      </w:pPr>
+      <w:r>
+        <w:rPr>
+          <w:sz w:val="20"/>
+          <w:szCs w:val="20"/>
+        </w:rPr>
+        <w:t>Explain lack of CPU intensive JS in MiLB Mascots and browse to http://octane-benchmark.googlecode.com/svn/latest/index.html</w:t>
+      </w:r>
+    </w:p>
+    <w:p>
+      <w:pPr>
+        <w:pStyle w:val="ListParagraph"/>
+        <w:numPr>
+          <w:ilvl w:val="1"/>
+          <w:numId w:val="8"/>
+        </w:numPr>
+        <w:rPr>
+          <w:sz w:val="20"/>
+          <w:szCs w:val="20"/>
+        </w:rPr>
+      </w:pPr>
+      <w:r>
+        <w:rPr>
+          <w:sz w:val="20"/>
+          <w:szCs w:val="20"/>
+        </w:rPr>
+        <w:t>Show similarities</w:t>
+      </w:r>
+    </w:p>
+    <w:p>
+      <w:pPr>
+        <w:pStyle w:val="ListParagraph"/>
+        <w:numPr>
+          <w:ilvl w:val="1"/>
+          <w:numId w:val="8"/>
+        </w:numPr>
+        <w:rPr>
+          <w:sz w:val="20"/>
+          <w:szCs w:val="20"/>
+        </w:rPr>
+      </w:pPr>
+      <w:r>
+        <w:rPr>
+          <w:sz w:val="20"/>
+          <w:szCs w:val="20"/>
+        </w:rPr>
+        <w:t>MS or % view</w:t>
+      </w:r>
+    </w:p>
+    <w:p>
+      <w:pPr>
+        <w:pStyle w:val="ListParagraph"/>
+        <w:numPr>
+          <w:ilvl w:val="1"/>
+          <w:numId w:val="8"/>
+        </w:numPr>
+        <w:rPr>
+          <w:sz w:val="20"/>
+          <w:szCs w:val="20"/>
+        </w:rPr>
+      </w:pPr>
+      <w:r>
+        <w:rPr>
+          <w:sz w:val="20"/>
+          <w:szCs w:val="20"/>
+        </w:rPr>
+        <w:t>Show off flame chart – time across stack vertically</w:t>
+      </w:r>
+    </w:p>
+    <w:p>
+      <w:pPr>
+        <w:ind w:left="216"/>
+        <w:rPr>
+          <w:sz w:val="20"/>
+          <w:szCs w:val="20"/>
+        </w:rPr>
+        <w:sectPr>
+          <w:type w:val="continuous"/>
+          <w:pgSz w:w="15840" w:h="12240" w:orient="landscape"/>
+          <w:pgMar w:top="720" w:right="720" w:bottom="720" w:left="720" w:header="720" w:footer="720" w:gutter="0"/>
+          <w:cols w:num="3" w:space="288" w:equalWidth="0">
+            <w:col w:w="4320" w:space="288"/>
+            <w:col w:w="4752" w:space="288"/>
+            <w:col w:w="4752"/>
+          </w:cols>
+          <w:docGrid w:linePitch="360"/>
+        </w:sectPr>
+      </w:pPr>
+    </w:p>
+    <w:p>
+      <w:pPr>
+        <w:ind w:left="216"/>
+        <w:rPr>
+          <w:sz w:val="20"/>
+          <w:szCs w:val="20"/>
+        </w:rPr>
+      </w:pPr>
+      <w:r>
+        <w:rPr>
+          <w:noProof/>
+          <w:sz w:val="20"/>
+          <w:szCs w:val="20"/>
+        </w:rPr>
+        <w:lastRenderedPageBreak/>
+        <w:drawing>
+          <wp:inline distT="0" distB="0" distL="0" distR="0">
+            <wp:extent cx="2743200" cy="1544320"/>
+            <wp:effectExtent l="0" t="0" r="0" b="0"/>
+            <wp:docPr id="7" name="Picture 7"/>
+            <wp:cNvGraphicFramePr>
+              <a:graphicFrameLocks xmlns:a="http://schemas.openxmlformats.org/drawingml/2006/main" noChangeAspect="1"/>
+            </wp:cNvGraphicFramePr>
+            <a:graphic xmlns:a="http://schemas.openxmlformats.org/drawingml/2006/main">
+              <a:graphicData uri="http://schemas.openxmlformats.org/drawingml/2006/picture">
+                <pic:pic xmlns:pic="http://schemas.openxmlformats.org/drawingml/2006/picture">
+                  <pic:nvPicPr>
+                    <pic:cNvPr id="7" name="16.png"/>
+                    <pic:cNvPicPr/>
+                  </pic:nvPicPr>
+                  <pic:blipFill>
+                    <a:blip r:embed="rId18">
+                      <a:extLst>
+                        <a:ext uri="{28A0092B-C50C-407E-A947-70E740481C1C}">
+                          <a14:useLocalDpi xmlns:a14="http://schemas.microsoft.com/office/drawing/2010/main" val="0"/>
+                        </a:ext>
+                      </a:extLst>
+                    </a:blip>
+                    <a:stretch>
+                      <a:fillRect/>
+                    </a:stretch>
+                  </pic:blipFill>
+                  <pic:spPr>
+                    <a:xfrm>
+                      <a:off x="0" y="0"/>
+                      <a:ext cx="2743200" cy="1544320"/>
+                    </a:xfrm>
+                    <a:prstGeom prst="rect">
+                      <a:avLst/>
+                    </a:prstGeom>
+                  </pic:spPr>
+                </pic:pic>
+              </a:graphicData>
+            </a:graphic>
+          </wp:inline>
+        </w:drawing>
+      </w:r>
+    </w:p>
+    <w:p>
+      <w:pPr>
+        <w:pStyle w:val="ListParagraph"/>
+        <w:numPr>
+          <w:ilvl w:val="0"/>
+          <w:numId w:val="9"/>
+        </w:numPr>
+        <w:rPr>
+          <w:b/>
+          <w:sz w:val="20"/>
+          <w:szCs w:val="20"/>
+        </w:rPr>
+      </w:pPr>
+      <w:r>
+        <w:rPr>
+          <w:sz w:val="20"/>
+          <w:szCs w:val="20"/>
+        </w:rPr>
+        <w:br w:type="column"/>
+      </w:r>
+      <w:r>
+        <w:rPr>
+          <w:b/>
+          <w:sz w:val="20"/>
+          <w:szCs w:val="20"/>
+        </w:rPr>
+        <w:lastRenderedPageBreak/>
+        <w:t>Timeline Demo</w:t>
+      </w:r>
+    </w:p>
+    <w:p>
+      <w:pPr>
+        <w:pStyle w:val="ListParagraph"/>
+        <w:numPr>
+          <w:ilvl w:val="1"/>
+          <w:numId w:val="9"/>
+        </w:numPr>
+        <w:rPr>
+          <w:sz w:val="20"/>
+          <w:szCs w:val="20"/>
+        </w:rPr>
+      </w:pPr>
+      <w:r>
+        <w:rPr>
+          <w:sz w:val="20"/>
+          <w:szCs w:val="20"/>
+        </w:rPr>
+        <w:t>Record All Page</w:t>
+      </w:r>
+    </w:p>
+    <w:p>
+      <w:pPr>
+        <w:pStyle w:val="ListParagraph"/>
+        <w:numPr>
+          <w:ilvl w:val="1"/>
+          <w:numId w:val="9"/>
+        </w:numPr>
+        <w:rPr>
+          <w:sz w:val="20"/>
+          <w:szCs w:val="20"/>
+        </w:rPr>
+      </w:pPr>
+      <w:r>
+        <w:rPr>
+          <w:sz w:val="20"/>
+          <w:szCs w:val="20"/>
+        </w:rPr>
+        <w:t>Show Events</w:t>
+      </w:r>
+    </w:p>
+    <w:p>
+      <w:pPr>
+        <w:pStyle w:val="ListParagraph"/>
+        <w:numPr>
+          <w:ilvl w:val="1"/>
+          <w:numId w:val="9"/>
+        </w:numPr>
+        <w:rPr>
+          <w:sz w:val="20"/>
+          <w:szCs w:val="20"/>
+        </w:rPr>
+      </w:pPr>
+      <w:r>
+        <w:rPr>
+          <w:sz w:val="20"/>
+          <w:szCs w:val="20"/>
+        </w:rPr>
+        <w:t>Show Frames</w:t>
+      </w:r>
+    </w:p>
+    <w:p>
+      <w:pPr>
+        <w:pStyle w:val="ListParagraph"/>
+        <w:numPr>
+          <w:ilvl w:val="1"/>
+          <w:numId w:val="9"/>
+        </w:numPr>
+        <w:rPr>
+          <w:sz w:val="20"/>
+          <w:szCs w:val="20"/>
+        </w:rPr>
+      </w:pPr>
+      <w:r>
+        <w:rPr>
+          <w:sz w:val="20"/>
+          <w:szCs w:val="20"/>
+        </w:rPr>
+        <w:t>Zoom In on a Few Segments</w:t>
+      </w:r>
+    </w:p>
+    <w:p>
+      <w:pPr>
+        <w:ind w:left="216"/>
+        <w:rPr>
+          <w:sz w:val="20"/>
+          <w:szCs w:val="20"/>
+        </w:rPr>
+        <w:sectPr>
+          <w:type w:val="continuous"/>
+          <w:pgSz w:w="15840" w:h="12240" w:orient="landscape"/>
+          <w:pgMar w:top="720" w:right="720" w:bottom="720" w:left="720" w:header="720" w:footer="720" w:gutter="0"/>
+          <w:cols w:num="3" w:space="288" w:equalWidth="0">
+            <w:col w:w="4320" w:space="288"/>
+            <w:col w:w="4752" w:space="288"/>
+            <w:col w:w="4752"/>
+          </w:cols>
+          <w:docGrid w:linePitch="360"/>
+        </w:sectPr>
+      </w:pPr>
+    </w:p>
+    <w:p>
+      <w:pPr>
+        <w:ind w:left="216"/>
+        <w:rPr>
+          <w:sz w:val="20"/>
+          <w:szCs w:val="20"/>
+        </w:rPr>
+      </w:pPr>
+      <w:r>
+        <w:rPr>
+          <w:noProof/>
+          <w:sz w:val="20"/>
+          <w:szCs w:val="20"/>
+        </w:rPr>
+        <w:lastRenderedPageBreak/>
+        <w:drawing>
+          <wp:inline distT="0" distB="0" distL="0" distR="0">
+            <wp:extent cx="2743200" cy="1544320"/>
+            <wp:effectExtent l="0" t="0" r="0" b="0"/>
+            <wp:docPr id="8" name="Picture 8"/>
+            <wp:cNvGraphicFramePr>
+              <a:graphicFrameLocks xmlns:a="http://schemas.openxmlformats.org/drawingml/2006/main" noChangeAspect="1"/>
+            </wp:cNvGraphicFramePr>
+            <a:graphic xmlns:a="http://schemas.openxmlformats.org/drawingml/2006/main">
+              <a:graphicData uri="http://schemas.openxmlformats.org/drawingml/2006/picture">
+                <pic:pic xmlns:pic="http://schemas.openxmlformats.org/drawingml/2006/picture">
+                  <pic:nvPicPr>
+                    <pic:cNvPr id="8" name="22.png"/>
+                    <pic:cNvPicPr/>
+                  </pic:nvPicPr>
+                  <pic:blipFill>
+                    <a:blip r:embed="rId19">
+                      <a:extLst>
+                        <a:ext uri="{28A0092B-C50C-407E-A947-70E740481C1C}">
+                          <a14:useLocalDpi xmlns:a14="http://schemas.microsoft.com/office/drawing/2010/main" val="0"/>
+                        </a:ext>
+                      </a:extLst>
+                    </a:blip>
+                    <a:stretch>
+                      <a:fillRect/>
+                    </a:stretch>
+                  </pic:blipFill>
+                  <pic:spPr>
+                    <a:xfrm>
+                      <a:off x="0" y="0"/>
+                      <a:ext cx="2743200" cy="1544320"/>
+                    </a:xfrm>
+                    <a:prstGeom prst="rect">
+                      <a:avLst/>
+                    </a:prstGeom>
+                  </pic:spPr>
+                </pic:pic>
+              </a:graphicData>
+            </a:graphic>
+          </wp:inline>
+        </w:drawing>
+      </w:r>
+    </w:p>
+    <w:p>
+      <w:pPr>
+        <w:pStyle w:val="ListParagraph"/>
+        <w:numPr>
+          <w:ilvl w:val="0"/>
+          <w:numId w:val="10"/>
+        </w:numPr>
+        <w:rPr>
+          <w:b/>
+          <w:sz w:val="20"/>
+          <w:szCs w:val="20"/>
+        </w:rPr>
+      </w:pPr>
+      <w:r>
+        <w:rPr>
+          <w:sz w:val="20"/>
+          <w:szCs w:val="20"/>
+        </w:rPr>
+        <w:br w:type="column"/>
+      </w:r>
+      <w:r>
+        <w:rPr>
+          <w:b/>
+          <w:sz w:val="20"/>
+          <w:szCs w:val="20"/>
+        </w:rPr>
+        <w:lastRenderedPageBreak/>
+        <w:t>Paint Demo 1</w:t>
+      </w:r>
+    </w:p>
+    <w:p>
+      <w:pPr>
+        <w:pStyle w:val="ListParagraph"/>
+        <w:numPr>
+          <w:ilvl w:val="1"/>
+          <w:numId w:val="10"/>
+        </w:numPr>
+        <w:rPr>
+          <w:sz w:val="20"/>
+          <w:szCs w:val="20"/>
+        </w:rPr>
+      </w:pPr>
+      <w:r>
+        <w:rPr>
+          <w:sz w:val="20"/>
+          <w:szCs w:val="20"/>
+        </w:rPr>
+        <w:t>Enable “Show Paint Rectangles” &amp; Show composited layer boarders</w:t>
+      </w:r>
+    </w:p>
+    <w:p>
+      <w:pPr>
+        <w:pStyle w:val="ListParagraph"/>
+        <w:numPr>
+          <w:ilvl w:val="1"/>
+          <w:numId w:val="10"/>
+        </w:numPr>
+        <w:rPr>
+          <w:sz w:val="20"/>
+          <w:szCs w:val="20"/>
+        </w:rPr>
+      </w:pPr>
+      <w:r>
+        <w:rPr>
+          <w:sz w:val="20"/>
+          <w:szCs w:val="20"/>
+        </w:rPr>
+        <w:t>Scroll and show red boxes + blue boxes and explain the difference</w:t>
+      </w:r>
+    </w:p>
+    <w:p>
+      <w:pPr>
+        <w:pStyle w:val="ListParagraph"/>
+        <w:numPr>
+          <w:ilvl w:val="1"/>
+          <w:numId w:val="10"/>
+        </w:numPr>
+        <w:rPr>
+          <w:sz w:val="20"/>
+          <w:szCs w:val="20"/>
+        </w:rPr>
+      </w:pPr>
+      <w:r>
+        <w:rPr>
+          <w:sz w:val="20"/>
+          <w:szCs w:val="20"/>
+        </w:rPr>
+        <w:t xml:space="preserve">Add </w:t>
+      </w:r>
+      <w:r>
+        <w:rPr>
+          <w:rFonts w:ascii="Consolas" w:hAnsi="Consolas" w:cs="Consolas"/>
+          <w:color w:val="222222"/>
+          <w:sz w:val="18"/>
+          <w:szCs w:val="18"/>
+          <w:shd w:val="clear" w:color="auto" w:fill="FFFFFF"/>
+        </w:rPr>
+        <w:t>-webkit-transform</w:t>
+      </w:r>
+      <w:r>
+        <w:rPr>
+          <w:rFonts w:ascii="Consolas" w:hAnsi="Consolas" w:cs="Consolas"/>
+          <w:color w:val="222222"/>
+          <w:sz w:val="18"/>
+          <w:szCs w:val="18"/>
+          <w:shd w:val="clear" w:color="auto" w:fill="FFFFFF"/>
+        </w:rPr>
+        <w:t xml:space="preserve">:translate(0) </w:t>
+      </w:r>
+      <w:r>
+        <w:rPr>
+          <w:sz w:val="20"/>
+          <w:szCs w:val="20"/>
+        </w:rPr>
+        <w:t>to promote layer</w:t>
+      </w:r>
+    </w:p>
+    <w:p>
+      <w:pPr>
+        <w:pStyle w:val="ListParagraph"/>
+        <w:numPr>
+          <w:ilvl w:val="1"/>
+          <w:numId w:val="10"/>
+        </w:numPr>
+        <w:rPr>
+          <w:sz w:val="20"/>
+          <w:szCs w:val="20"/>
+        </w:rPr>
+      </w:pPr>
+      <w:r>
+        <w:rPr>
+          <w:sz w:val="20"/>
+          <w:szCs w:val="20"/>
+        </w:rPr>
+        <w:t>Record in chrome://tracing and show off layers there, stress how beta it is</w:t>
+      </w:r>
+    </w:p>
+    <w:p>
+      <w:pPr>
+        <w:pStyle w:val="ListParagraph"/>
+        <w:ind w:left="216"/>
+        <w:rPr>
+          <w:sz w:val="20"/>
+          <w:szCs w:val="20"/>
+        </w:rPr>
+        <w:sectPr>
+          <w:type w:val="continuous"/>
+          <w:pgSz w:w="15840" w:h="12240" w:orient="landscape"/>
+          <w:pgMar w:top="720" w:right="720" w:bottom="720" w:left="720" w:header="720" w:footer="720" w:gutter="0"/>
+          <w:cols w:num="3" w:space="288" w:equalWidth="0">
+            <w:col w:w="4320" w:space="288"/>
+            <w:col w:w="4752" w:space="288"/>
+            <w:col w:w="4752"/>
+          </w:cols>
+          <w:docGrid w:linePitch="360"/>
+        </w:sectPr>
+      </w:pPr>
+    </w:p>
+    <w:p>
+      <w:pPr>
+        <w:pStyle w:val="ListParagraph"/>
+        <w:ind w:left="216"/>
+        <w:rPr>
+          <w:sz w:val="20"/>
+          <w:szCs w:val="20"/>
+        </w:rPr>
+      </w:pPr>
+      <w:r>
+        <w:rPr>
+          <w:noProof/>
+          <w:sz w:val="20"/>
+          <w:szCs w:val="20"/>
+        </w:rPr>
+        <w:lastRenderedPageBreak/>
+        <w:drawing>
+          <wp:inline distT="0" distB="0" distL="0" distR="0">
+            <wp:extent cx="2743200" cy="1544320"/>
+            <wp:effectExtent l="0" t="0" r="0" b="0"/>
+            <wp:docPr id="9" name="Picture 9"/>
+            <wp:cNvGraphicFramePr>
+              <a:graphicFrameLocks xmlns:a="http://schemas.openxmlformats.org/drawingml/2006/main" noChangeAspect="1"/>
+            </wp:cNvGraphicFramePr>
+            <a:graphic xmlns:a="http://schemas.openxmlformats.org/drawingml/2006/main">
+              <a:graphicData uri="http://schemas.openxmlformats.org/drawingml/2006/picture">
+                <pic:pic xmlns:pic="http://schemas.openxmlformats.org/drawingml/2006/picture">
+                  <pic:nvPicPr>
+                    <pic:cNvPr id="9" name="23.png"/>
+                    <pic:cNvPicPr/>
+                  </pic:nvPicPr>
+                  <pic:blipFill>
+                    <a:blip r:embed="rId20">
+                      <a:extLst>
+                        <a:ext uri="{28A0092B-C50C-407E-A947-70E740481C1C}">
+                          <a14:useLocalDpi xmlns:a14="http://schemas.microsoft.com/office/drawing/2010/main" val="0"/>
+                        </a:ext>
+                      </a:extLst>
+                    </a:blip>
+                    <a:stretch>
+                      <a:fillRect/>
+                    </a:stretch>
+                  </pic:blipFill>
+                  <pic:spPr>
+                    <a:xfrm>
+                      <a:off x="0" y="0"/>
+                      <a:ext cx="2743200" cy="1544320"/>
+                    </a:xfrm>
+                    <a:prstGeom prst="rect">
+                      <a:avLst/>
+                    </a:prstGeom>
+                  </pic:spPr>
+                </pic:pic>
+              </a:graphicData>
+            </a:graphic>
+          </wp:inline>
+        </w:drawing>
+      </w:r>
+    </w:p>
+    <w:p>
+      <w:pPr>
+        <w:pStyle w:val="ListParagraph"/>
+        <w:numPr>
+          <w:ilvl w:val="0"/>
           <w:numId w:val="11"/>
         </w:numPr>
         <w:rPr>
@@ -2748,7 +2653,6 @@
         </w:rPr>
         <w:br w:type="column"/>
       </w:r>
-      <w:bookmarkStart w:id="0" w:name="_GoBack"/>
       <w:r>
         <w:rPr>
           <w:b/>
@@ -2758,7 +2662,6 @@
         <w:lastRenderedPageBreak/>
         <w:t>Paint Demo 2</w:t>
       </w:r>
-      <w:bookmarkEnd w:id="0"/>
     </w:p>
     <w:p>
       <w:pPr>
@@ -3346,7 +3249,7 @@
   <w:abstractNum w:abstractNumId="5">
     <w:nsid w:val="31537FD0"/>
     <w:multiLevelType w:val="hybridMultilevel"/>
-    <w:tmpl w:val="FDA09954"/>
+    <w:tmpl w:val="B3B49050"/>
     <w:lvl w:ilvl="0" w:tplc="4CF0FC42">
       <w:start w:val="1"/>
       <w:numFmt w:val="decimal"/>
@@ -3360,14 +3263,18 @@
         <w:rFonts w:hint="default"/>
       </w:rPr>
     </w:lvl>
-    <w:lvl w:ilvl="1" w:tplc="04090019" w:tentative="1">
+    <w:lvl w:ilvl="1" w:tplc="0C4AF774">
       <w:start w:val="1"/>
       <w:numFmt w:val="lowerLetter"/>
+      <w:suff w:val="space"/>
       <w:lvlText w:val="%2."/>
       <w:lvlJc w:val="left"/>
       <w:pPr>
-        <w:ind w:left="1440" w:hanging="360"/>
-      </w:pPr>
+        <w:ind w:left="216" w:firstLine="0"/>
+      </w:pPr>
+      <w:rPr>
+        <w:rFonts w:hint="default"/>
+      </w:rPr>
     </w:lvl>
     <w:lvl w:ilvl="2" w:tplc="0409001B" w:tentative="1">
       <w:start w:val="1"/>
@@ -3626,7 +3533,7 @@
   <w:abstractNum w:abstractNumId="8">
     <w:nsid w:val="746C1F7E"/>
     <w:multiLevelType w:val="hybridMultilevel"/>
-    <w:tmpl w:val="1B34EC98"/>
+    <w:tmpl w:val="988A9264"/>
     <w:lvl w:ilvl="0" w:tplc="44D05438">
       <w:start w:val="1"/>
       <w:numFmt w:val="decimal"/>
@@ -4647,7 +4554,7 @@
 </file>
 
 <file path=customXml/itemProps1.xml><?xml version="1.0" encoding="utf-8"?>
-<ds:datastoreItem xmlns:ds="http://schemas.openxmlformats.org/officeDocument/2006/customXml" ds:itemID="{25051365-AE23-4578-A32F-49B853858BCF}">
+<ds:datastoreItem xmlns:ds="http://schemas.openxmlformats.org/officeDocument/2006/customXml" ds:itemID="{85C5FAAA-632E-42A2-9034-CE8AF32E94D4}">
   <ds:schemaRefs>
     <ds:schemaRef ds:uri="http://schemas.openxmlformats.org/officeDocument/2006/bibliography"/>
   </ds:schemaRefs>

</xml_diff>